<commit_message>
first version of final report
</commit_message>
<xml_diff>
--- a/doc/FinalReport.docx
+++ b/doc/FinalReport.docx
@@ -52,7 +52,39 @@
     </w:p>
     <w:p>
       <w:pPr>
-        <w:jc w:val="right"/>
+        <w:jc w:val="center"/>
+        <w:rPr>
+          <w:lang w:val="en-US"/>
+        </w:rPr>
+      </w:pPr>
+      <w:r>
+        <w:rPr>
+          <w:lang w:val="en-US"/>
+        </w:rPr>
+        <w:t>Learning from Network</w:t>
+      </w:r>
+      <w:r>
+        <w:rPr>
+          <w:lang w:val="en-US"/>
+        </w:rPr>
+        <w:t>s, University of Padova</w:t>
+      </w:r>
+      <w:r>
+        <w:rPr>
+          <w:lang w:val="en-US"/>
+        </w:rPr>
+        <w:t>,</w:t>
+      </w:r>
+      <w:r>
+        <w:rPr>
+          <w:lang w:val="en-US"/>
+        </w:rPr>
+        <w:t xml:space="preserve"> 2022-23</w:t>
+      </w:r>
+    </w:p>
+    <w:p>
+      <w:pPr>
+        <w:jc w:val="center"/>
         <w:rPr>
           <w:lang w:val="en-US"/>
         </w:rPr>
@@ -66,41 +98,2993 @@
     </w:p>
     <w:p>
       <w:pPr>
-        <w:jc w:val="right"/>
-        <w:rPr>
-          <w:lang w:val="en-US"/>
-        </w:rPr>
-      </w:pPr>
-      <w:r>
-        <w:rPr>
-          <w:lang w:val="en-US"/>
-        </w:rPr>
-        <w:t>Learning from Networks 2022-23</w:t>
-      </w:r>
-    </w:p>
-    <w:p>
-      <w:pPr>
-        <w:jc w:val="right"/>
-        <w:rPr>
-          <w:lang w:val="en-US"/>
-        </w:rPr>
-      </w:pPr>
-    </w:p>
-    <w:p>
-      <w:pPr>
-        <w:rPr>
-          <w:lang w:val="en-US"/>
-        </w:rPr>
-      </w:pPr>
+        <w:jc w:val="center"/>
+        <w:rPr>
+          <w:lang w:val="en-US"/>
+        </w:rPr>
+      </w:pPr>
+    </w:p>
+    <w:p>
+      <w:pPr>
+        <w:jc w:val="center"/>
+        <w:rPr>
+          <w:lang w:val="en-US"/>
+        </w:rPr>
+        <w:sectPr>
+          <w:footerReference w:type="default" r:id="rId8"/>
+          <w:pgSz w:w="11906" w:h="16838"/>
+          <w:pgMar w:top="1440" w:right="1440" w:bottom="1440" w:left="1440" w:header="708" w:footer="708" w:gutter="0"/>
+          <w:cols w:space="708"/>
+          <w:docGrid w:linePitch="360"/>
+        </w:sectPr>
+      </w:pPr>
+    </w:p>
+    <w:p>
+      <w:pPr>
+        <w:pStyle w:val="Ttulo1"/>
+      </w:pPr>
+      <w:r>
+        <w:t xml:space="preserve">1. </w:t>
+      </w:r>
+      <w:r>
+        <w:t>Introduction</w:t>
+      </w:r>
+    </w:p>
+    <w:p>
+      <w:pPr>
+        <w:ind w:firstLine="708"/>
+        <w:rPr>
+          <w:lang w:val="en-US"/>
+        </w:rPr>
+      </w:pPr>
+      <w:r>
+        <w:rPr>
+          <w:lang w:val="en-US"/>
+        </w:rPr>
+        <w:t xml:space="preserve">The </w:t>
+      </w:r>
+      <w:r>
+        <w:rPr>
+          <w:b/>
+          <w:bCs/>
+          <w:lang w:val="en-US"/>
+        </w:rPr>
+        <w:t>motivation</w:t>
+      </w:r>
+      <w:r>
+        <w:rPr>
+          <w:lang w:val="en-US"/>
+        </w:rPr>
+        <w:t xml:space="preserve"> for this project was to analyze the main features of the bus public transport system of the city of Málaga, Spain</w:t>
+      </w:r>
+      <w:r>
+        <w:rPr>
+          <w:lang w:val="en-US"/>
+        </w:rPr>
+        <w:t xml:space="preserve">. </w:t>
+      </w:r>
+      <w:r>
+        <w:rPr>
+          <w:lang w:val="en-US"/>
+        </w:rPr>
+        <w:t>Particularly</w:t>
+      </w:r>
+      <w:r>
+        <w:rPr>
+          <w:lang w:val="en-US"/>
+        </w:rPr>
+        <w:t xml:space="preserve">, we wanted to analyze its frequency and speed. This analysis has taken place by creating a graph data structure with all the information about bus lines, bus stops, routes, and timetables… and extracting </w:t>
+      </w:r>
+      <w:r>
+        <w:rPr>
+          <w:lang w:val="en-US"/>
+        </w:rPr>
+        <w:t>useful characteristics</w:t>
+      </w:r>
+      <w:r>
+        <w:rPr>
+          <w:lang w:val="en-US"/>
+        </w:rPr>
+        <w:t xml:space="preserve"> from it using graph algorithms.</w:t>
+      </w:r>
+    </w:p>
+    <w:p>
+      <w:pPr>
+        <w:ind w:firstLine="708"/>
+        <w:rPr>
+          <w:lang w:val="en-US"/>
+        </w:rPr>
+      </w:pPr>
+      <w:r>
+        <w:rPr>
+          <w:lang w:val="en-US"/>
+        </w:rPr>
+        <w:t xml:space="preserve">  The initial </w:t>
+      </w:r>
+      <w:r>
+        <w:rPr>
+          <w:b/>
+          <w:bCs/>
+          <w:lang w:val="en-US"/>
+        </w:rPr>
+        <w:t>objectives</w:t>
+      </w:r>
+      <w:r>
+        <w:rPr>
+          <w:lang w:val="en-US"/>
+        </w:rPr>
+        <w:t xml:space="preserve"> were seven for this project, and finally, we had time to complete four of them: (1) “Create a graph representing all the bus lines and stops…”, (2) “Compute some graph analytics at the node level…”, (6) “Do some experiments with random graphs…” and (7) “Create an analysis report with the conclusions”. This way, our work has been centered on computing graph analytics</w:t>
+      </w:r>
+      <w:r>
+        <w:rPr>
+          <w:lang w:val="en-US"/>
+        </w:rPr>
+        <w:t xml:space="preserve"> for nodes</w:t>
+      </w:r>
+      <w:r>
+        <w:rPr>
+          <w:lang w:val="en-US"/>
+        </w:rPr>
+        <w:t xml:space="preserve">, especially node </w:t>
+      </w:r>
+      <w:r>
+        <w:rPr>
+          <w:b/>
+          <w:bCs/>
+          <w:lang w:val="en-US"/>
+        </w:rPr>
+        <w:t>closeness and betweenness centralities</w:t>
+      </w:r>
+      <w:r>
+        <w:rPr>
+          <w:lang w:val="en-US"/>
+        </w:rPr>
+        <w:t xml:space="preserve">. After this, we </w:t>
+      </w:r>
+      <w:r>
+        <w:rPr>
+          <w:lang w:val="en-US"/>
+        </w:rPr>
+        <w:t xml:space="preserve">studied some </w:t>
+      </w:r>
+      <w:r>
+        <w:rPr>
+          <w:b/>
+          <w:bCs/>
+          <w:lang w:val="en-US"/>
+        </w:rPr>
+        <w:t>random graphs</w:t>
+      </w:r>
+      <w:r>
+        <w:rPr>
+          <w:lang w:val="en-US"/>
+        </w:rPr>
+        <w:t xml:space="preserve"> following diverse models to discover whether the centrality measures were relevant</w:t>
+      </w:r>
+      <w:r>
+        <w:rPr>
+          <w:lang w:val="en-US"/>
+        </w:rPr>
+        <w:t xml:space="preserve">. Thus, the project title could have changed to “Analysis of node centralities and its significance in </w:t>
+      </w:r>
+      <w:r>
+        <w:rPr>
+          <w:lang w:val="en-US"/>
+        </w:rPr>
+        <w:t xml:space="preserve">the </w:t>
+      </w:r>
+      <w:r>
+        <w:rPr>
+          <w:lang w:val="en-US"/>
+        </w:rPr>
+        <w:t>bus public transport</w:t>
+      </w:r>
+      <w:r>
+        <w:rPr>
+          <w:lang w:val="en-US"/>
+        </w:rPr>
+        <w:t xml:space="preserve"> of Málaga</w:t>
+      </w:r>
+      <w:r>
+        <w:rPr>
+          <w:lang w:val="en-US"/>
+        </w:rPr>
+        <w:t>”.</w:t>
+      </w:r>
+    </w:p>
+    <w:p>
+      <w:pPr>
+        <w:ind w:firstLine="708"/>
+        <w:rPr>
+          <w:noProof/>
+          <w:lang w:val="en-US"/>
+        </w:rPr>
+      </w:pPr>
+      <w:r>
+        <w:rPr>
+          <w:lang w:val="en-GB"/>
+        </w:rPr>
+        <w:t xml:space="preserve">The </w:t>
+      </w:r>
+      <w:r>
+        <w:rPr>
+          <w:b/>
+          <w:bCs/>
+          <w:lang w:val="en-GB"/>
+        </w:rPr>
+        <w:t>dataset</w:t>
+      </w:r>
+      <w:r>
+        <w:rPr>
+          <w:lang w:val="en-GB"/>
+        </w:rPr>
+        <w:t xml:space="preserve"> used </w:t>
+      </w:r>
+      <w:r>
+        <w:rPr>
+          <w:lang w:val="en-GB"/>
+        </w:rPr>
+        <w:t>was</w:t>
+      </w:r>
+      <w:r>
+        <w:rPr>
+          <w:lang w:val="en-GB"/>
+        </w:rPr>
+        <w:t xml:space="preserve"> obtained from Malaga’s council open data site (</w:t>
+      </w:r>
+      <w:hyperlink r:id="rId9" w:history="1">
+        <w:r>
+          <w:rPr>
+            <w:rStyle w:val="Hipervnculo"/>
+            <w:i/>
+            <w:iCs/>
+            <w:lang w:val="en-GB"/>
+          </w:rPr>
+          <w:t>Dato</w:t>
+        </w:r>
+        <w:r>
+          <w:rPr>
+            <w:rStyle w:val="Hipervnculo"/>
+            <w:i/>
+            <w:iCs/>
+            <w:lang w:val="en-GB"/>
+          </w:rPr>
+          <w:t xml:space="preserve">s </w:t>
+        </w:r>
+        <w:r>
+          <w:rPr>
+            <w:rStyle w:val="Hipervnculo"/>
+            <w:i/>
+            <w:iCs/>
+            <w:lang w:val="en-GB"/>
+          </w:rPr>
+          <w:t>abiertos, Ayuntamiento de Málaga</w:t>
+        </w:r>
+      </w:hyperlink>
+      <w:r>
+        <w:rPr>
+          <w:lang w:val="en-GB"/>
+        </w:rPr>
+        <w:t>). On this web page, the administration of the city provides several</w:t>
+      </w:r>
+      <w:r>
+        <w:rPr>
+          <w:lang w:val="en-GB"/>
+        </w:rPr>
+        <w:t xml:space="preserve"> </w:t>
+      </w:r>
+      <w:r>
+        <w:rPr>
+          <w:lang w:val="en-GB"/>
+        </w:rPr>
+        <w:t>CSV files about the bus system organization</w:t>
+      </w:r>
+      <w:r>
+        <w:rPr>
+          <w:lang w:val="en-GB"/>
+        </w:rPr>
+        <w:t>. The availability of this data has been a very relevant motivation to choose the city of Málaga as an object of our study.</w:t>
+      </w:r>
+      <w:r>
+        <w:rPr>
+          <w:lang w:val="en-GB"/>
+        </w:rPr>
+        <w:t xml:space="preserve"> The </w:t>
+      </w:r>
+      <w:r>
+        <w:rPr>
+          <w:lang w:val="en-GB"/>
+        </w:rPr>
+        <w:t xml:space="preserve">same data was searched for Padova, </w:t>
+      </w:r>
+      <w:r>
+        <w:rPr>
+          <w:lang w:val="en-GB"/>
+        </w:rPr>
+        <w:t>without success.</w:t>
+      </w:r>
+    </w:p>
+    <w:p>
+      <w:pPr>
+        <w:rPr>
+          <w:lang w:val="en-GB"/>
+        </w:rPr>
+      </w:pPr>
+      <w:r>
+        <w:rPr>
+          <w:noProof/>
+          <w:lang w:val="en-US"/>
+        </w:rPr>
+        <mc:AlternateContent>
+          <mc:Choice Requires="wpg">
+            <w:drawing>
+              <wp:inline distT="0" distB="0" distL="0" distR="0" wp14:anchorId="582C0AB4" wp14:editId="7FD19055">
+                <wp:extent cx="2640965" cy="1810477"/>
+                <wp:effectExtent l="0" t="0" r="6985" b="0"/>
+                <wp:docPr id="5" name="Grupo 5"/>
+                <wp:cNvGraphicFramePr/>
+                <a:graphic xmlns:a="http://schemas.openxmlformats.org/drawingml/2006/main">
+                  <a:graphicData uri="http://schemas.microsoft.com/office/word/2010/wordprocessingGroup">
+                    <wpg:wgp>
+                      <wpg:cNvGrpSpPr/>
+                      <wpg:grpSpPr>
+                        <a:xfrm>
+                          <a:off x="0" y="0"/>
+                          <a:ext cx="2640965" cy="1810477"/>
+                          <a:chOff x="0" y="0"/>
+                          <a:chExt cx="3361055" cy="2304415"/>
+                        </a:xfrm>
+                      </wpg:grpSpPr>
+                      <pic:pic xmlns:pic="http://schemas.openxmlformats.org/drawingml/2006/picture">
+                        <pic:nvPicPr>
+                          <pic:cNvPr id="4" name="Imagen 4" descr="Plano de Líneas | Empresa Malagueña de Transportes, S.A.M."/>
+                          <pic:cNvPicPr>
+                            <a:picLocks noChangeAspect="1"/>
+                          </pic:cNvPicPr>
+                        </pic:nvPicPr>
+                        <pic:blipFill>
+                          <a:blip r:embed="rId10" cstate="print">
+                            <a:extLst>
+                              <a:ext uri="{28A0092B-C50C-407E-A947-70E740481C1C}">
+                                <a14:useLocalDpi xmlns:a14="http://schemas.microsoft.com/office/drawing/2010/main" val="0"/>
+                              </a:ext>
+                            </a:extLst>
+                          </a:blip>
+                          <a:srcRect/>
+                          <a:stretch>
+                            <a:fillRect/>
+                          </a:stretch>
+                        </pic:blipFill>
+                        <pic:spPr bwMode="auto">
+                          <a:xfrm>
+                            <a:off x="0" y="0"/>
+                            <a:ext cx="3361055" cy="1981835"/>
+                          </a:xfrm>
+                          <a:prstGeom prst="rect">
+                            <a:avLst/>
+                          </a:prstGeom>
+                          <a:noFill/>
+                          <a:ln>
+                            <a:noFill/>
+                          </a:ln>
+                        </pic:spPr>
+                      </pic:pic>
+                      <wps:wsp>
+                        <wps:cNvPr id="1" name="Cuadro de texto 1"/>
+                        <wps:cNvSpPr txBox="1"/>
+                        <wps:spPr>
+                          <a:xfrm>
+                            <a:off x="0" y="2037715"/>
+                            <a:ext cx="3361055" cy="266700"/>
+                          </a:xfrm>
+                          <a:prstGeom prst="rect">
+                            <a:avLst/>
+                          </a:prstGeom>
+                          <a:solidFill>
+                            <a:prstClr val="white"/>
+                          </a:solidFill>
+                          <a:ln>
+                            <a:noFill/>
+                          </a:ln>
+                        </wps:spPr>
+                        <wps:txbx>
+                          <w:txbxContent>
+                            <w:p>
+                              <w:pPr>
+                                <w:pStyle w:val="Descripcin"/>
+                                <w:jc w:val="center"/>
+                                <w:rPr>
+                                  <w:noProof/>
+                                  <w:lang w:val="en-GB"/>
+                                </w:rPr>
+                              </w:pPr>
+                              <w:r>
+                                <w:rPr>
+                                  <w:lang w:val="en-GB"/>
+                                </w:rPr>
+                                <w:t xml:space="preserve">Figure </w:t>
+                              </w:r>
+                              <w:r>
+                                <w:fldChar w:fldCharType="begin"/>
+                              </w:r>
+                              <w:r>
+                                <w:rPr>
+                                  <w:lang w:val="en-GB"/>
+                                </w:rPr>
+                                <w:instrText xml:space="preserve"> SEQ Figure \* ARABIC </w:instrText>
+                              </w:r>
+                              <w:r>
+                                <w:fldChar w:fldCharType="separate"/>
+                              </w:r>
+                              <w:r>
+                                <w:rPr>
+                                  <w:noProof/>
+                                  <w:lang w:val="en-GB"/>
+                                </w:rPr>
+                                <w:t>1</w:t>
+                              </w:r>
+                              <w:r>
+                                <w:fldChar w:fldCharType="end"/>
+                              </w:r>
+                              <w:r>
+                                <w:rPr>
+                                  <w:lang w:val="en-GB"/>
+                                </w:rPr>
+                                <w:t>: Urban Buses Map of Málaga</w:t>
+                              </w:r>
+                            </w:p>
+                          </w:txbxContent>
+                        </wps:txbx>
+                        <wps:bodyPr rot="0" spcFirstLastPara="0" vertOverflow="overflow" horzOverflow="overflow" vert="horz" wrap="square" lIns="0" tIns="0" rIns="0" bIns="0" numCol="1" spcCol="0" rtlCol="0" fromWordArt="0" anchor="t" anchorCtr="0" forceAA="0" compatLnSpc="1">
+                          <a:prstTxWarp prst="textNoShape">
+                            <a:avLst/>
+                          </a:prstTxWarp>
+                          <a:noAutofit/>
+                        </wps:bodyPr>
+                      </wps:wsp>
+                    </wpg:wgp>
+                  </a:graphicData>
+                </a:graphic>
+              </wp:inline>
+            </w:drawing>
+          </mc:Choice>
+          <mc:Fallback>
+            <w:pict>
+              <v:group w14:anchorId="582C0AB4" id="Grupo 5" o:spid="_x0000_s1026" style="width:207.95pt;height:142.55pt;mso-position-horizontal-relative:char;mso-position-vertical-relative:line" coordsize="33610,23044" o:gfxdata="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">
+                <v:shapetype id="_x0000_t75" coordsize="21600,21600" o:spt="75" o:preferrelative="t" path="m@4@5l@4@11@9@11@9@5xe" filled="f" stroked="f">
+                  <v:stroke joinstyle="miter"/>
+                  <v:formulas>
+                    <v:f eqn="if lineDrawn pixelLineWidth 0"/>
+                    <v:f eqn="sum @0 1 0"/>
+                    <v:f eqn="sum 0 0 @1"/>
+                    <v:f eqn="prod @2 1 2"/>
+                    <v:f eqn="prod @3 21600 pixelWidth"/>
+                    <v:f eqn="prod @3 21600 pixelHeight"/>
+                    <v:f eqn="sum @0 0 1"/>
+                    <v:f eqn="prod @6 1 2"/>
+                    <v:f eqn="prod @7 21600 pixelWidth"/>
+                    <v:f eqn="sum @8 21600 0"/>
+                    <v:f eqn="prod @7 21600 pixelHeight"/>
+                    <v:f eqn="sum @10 21600 0"/>
+                  </v:formulas>
+                  <v:path o:extrusionok="f" gradientshapeok="t" o:connecttype="rect"/>
+                  <o:lock v:ext="edit" aspectratio="t"/>
+                </v:shapetype>
+                <v:shape id="Imagen 4" o:spid="_x0000_s1027" type="#_x0000_t75" alt="Plano de Líneas | Empresa Malagueña de Transportes, S.A.M." style="position:absolute;width:33610;height:19818;visibility:visible;mso-wrap-style:square" o:gfxdata="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">
+                  <v:imagedata r:id="rId11" o:title="Plano de Líneas | Empresa Malagueña de Transportes, S.A.M"/>
+                </v:shape>
+                <v:shapetype id="_x0000_t202" coordsize="21600,21600" o:spt="202" path="m,l,21600r21600,l21600,xe">
+                  <v:stroke joinstyle="miter"/>
+                  <v:path gradientshapeok="t" o:connecttype="rect"/>
+                </v:shapetype>
+                <v:shape id="Cuadro de texto 1" o:spid="_x0000_s1028" type="#_x0000_t202" style="position:absolute;top:20377;width:33610;height:2667;visibility:visible;mso-wrap-style:square;v-text-anchor:top" o:gfxdata="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" stroked="f">
+                  <v:textbox inset="0,0,0,0">
+                    <w:txbxContent>
+                      <w:p>
+                        <w:pPr>
+                          <w:pStyle w:val="Descripcin"/>
+                          <w:jc w:val="center"/>
+                          <w:rPr>
+                            <w:noProof/>
+                            <w:lang w:val="en-GB"/>
+                          </w:rPr>
+                        </w:pPr>
+                        <w:r>
+                          <w:rPr>
+                            <w:lang w:val="en-GB"/>
+                          </w:rPr>
+                          <w:t xml:space="preserve">Figure </w:t>
+                        </w:r>
+                        <w:r>
+                          <w:fldChar w:fldCharType="begin"/>
+                        </w:r>
+                        <w:r>
+                          <w:rPr>
+                            <w:lang w:val="en-GB"/>
+                          </w:rPr>
+                          <w:instrText xml:space="preserve"> SEQ Figure \* ARABIC </w:instrText>
+                        </w:r>
+                        <w:r>
+                          <w:fldChar w:fldCharType="separate"/>
+                        </w:r>
+                        <w:r>
+                          <w:rPr>
+                            <w:noProof/>
+                            <w:lang w:val="en-GB"/>
+                          </w:rPr>
+                          <w:t>1</w:t>
+                        </w:r>
+                        <w:r>
+                          <w:fldChar w:fldCharType="end"/>
+                        </w:r>
+                        <w:r>
+                          <w:rPr>
+                            <w:lang w:val="en-GB"/>
+                          </w:rPr>
+                          <w:t>: Urban Buses Map of Málaga</w:t>
+                        </w:r>
+                      </w:p>
+                    </w:txbxContent>
+                  </v:textbox>
+                </v:shape>
+                <w10:anchorlock/>
+              </v:group>
+            </w:pict>
+          </mc:Fallback>
+        </mc:AlternateContent>
+      </w:r>
+    </w:p>
+    <w:p>
+      <w:pPr>
+        <w:ind w:firstLine="708"/>
+        <w:rPr>
+          <w:lang w:val="en-US"/>
+        </w:rPr>
+      </w:pPr>
+      <w:r>
+        <w:rPr>
+          <w:lang w:val="en-US"/>
+        </w:rPr>
+        <w:t xml:space="preserve">In section 2 we will explain all the work that has been </w:t>
+      </w:r>
+      <w:r>
+        <w:rPr>
+          <w:lang w:val="en-US"/>
+        </w:rPr>
+        <w:t xml:space="preserve">done. In section 3 we will discuss </w:t>
+      </w:r>
+      <w:r>
+        <w:rPr>
+          <w:lang w:val="en-US"/>
+        </w:rPr>
+        <w:t xml:space="preserve">some problems we </w:t>
+      </w:r>
+      <w:r>
+        <w:rPr>
+          <w:lang w:val="en-US"/>
+        </w:rPr>
+        <w:t>found</w:t>
+      </w:r>
+      <w:r>
+        <w:rPr>
+          <w:lang w:val="en-US"/>
+        </w:rPr>
+        <w:t xml:space="preserve"> during the project development and the proposed solution</w:t>
+      </w:r>
+      <w:r>
+        <w:rPr>
+          <w:lang w:val="en-US"/>
+        </w:rPr>
+        <w:t xml:space="preserve">. In section 4 we will present some results and information obtained </w:t>
+      </w:r>
+      <w:r>
+        <w:rPr>
+          <w:lang w:val="en-US"/>
+        </w:rPr>
+        <w:t>after</w:t>
+      </w:r>
+      <w:r>
+        <w:rPr>
+          <w:lang w:val="en-US"/>
+        </w:rPr>
+        <w:t xml:space="preserve"> </w:t>
+      </w:r>
+      <w:r>
+        <w:rPr>
+          <w:lang w:val="en-US"/>
+        </w:rPr>
+        <w:t>our</w:t>
+      </w:r>
+      <w:r>
+        <w:rPr>
+          <w:lang w:val="en-US"/>
+        </w:rPr>
+        <w:t xml:space="preserve"> study of the graph. Finally, in section 5 we will present the conclusions. </w:t>
+      </w:r>
+    </w:p>
+    <w:p>
+      <w:pPr>
+        <w:ind w:firstLine="708"/>
+        <w:rPr>
+          <w:lang w:val="en-US"/>
+        </w:rPr>
+      </w:pPr>
+      <w:r>
+        <w:rPr>
+          <w:lang w:val="en-US"/>
+        </w:rPr>
+        <w:t>T</w:t>
+      </w:r>
+      <w:r>
+        <w:rPr>
+          <w:lang w:val="en-US"/>
+        </w:rPr>
+        <w:t xml:space="preserve">he project has been uploaded to </w:t>
+      </w:r>
+      <w:hyperlink r:id="rId12" w:history="1">
+        <w:r>
+          <w:rPr>
+            <w:rStyle w:val="Hipervnculo"/>
+            <w:lang w:val="en-US"/>
+          </w:rPr>
+          <w:t>this repository</w:t>
+        </w:r>
+      </w:hyperlink>
+      <w:r>
+        <w:rPr>
+          <w:lang w:val="en-US"/>
+        </w:rPr>
+        <w:t xml:space="preserve"> in GitHub </w:t>
+      </w:r>
+      <w:r>
+        <w:rPr>
+          <w:lang w:val="en-US"/>
+        </w:rPr>
+        <w:t>to</w:t>
+      </w:r>
+      <w:r>
+        <w:rPr>
+          <w:lang w:val="en-US"/>
+        </w:rPr>
+        <w:t xml:space="preserve"> maintain higher version control and to make </w:t>
+      </w:r>
+      <w:r>
+        <w:rPr>
+          <w:lang w:val="en-US"/>
+        </w:rPr>
+        <w:t>it</w:t>
+      </w:r>
+      <w:r>
+        <w:rPr>
+          <w:lang w:val="en-US"/>
+        </w:rPr>
+        <w:t xml:space="preserve"> public.</w:t>
+      </w:r>
+    </w:p>
+    <w:p>
+      <w:pPr>
+        <w:pStyle w:val="Ttulo1"/>
+      </w:pPr>
+      <w:r>
+        <w:t xml:space="preserve">2. </w:t>
+      </w:r>
+      <w:r>
+        <w:t>Work done</w:t>
+      </w:r>
+    </w:p>
+    <w:p>
+      <w:pPr>
+        <w:rPr>
+          <w:lang w:val="en-US"/>
+        </w:rPr>
+      </w:pPr>
+      <w:r>
+        <w:rPr>
+          <w:lang w:val="en-US"/>
+        </w:rPr>
+        <w:tab/>
+        <w:t xml:space="preserve">All the code developed for this project can be found in a Jupyter Notebook file, </w:t>
+      </w:r>
+      <w:r>
+        <w:rPr>
+          <w:i/>
+          <w:iCs/>
+          <w:lang w:val="en-US"/>
+        </w:rPr>
+        <w:t>ProjectNotebook.ipynb.</w:t>
+      </w:r>
+      <w:r>
+        <w:rPr>
+          <w:lang w:val="en-US"/>
+        </w:rPr>
+        <w:t xml:space="preserve"> </w:t>
+      </w:r>
+      <w:r>
+        <w:rPr>
+          <w:lang w:val="en-US"/>
+        </w:rPr>
+        <w:t xml:space="preserve">All the code is in </w:t>
+      </w:r>
+      <w:r>
+        <w:rPr>
+          <w:i/>
+          <w:iCs/>
+          <w:lang w:val="en-US"/>
+        </w:rPr>
+        <w:t>Python</w:t>
+      </w:r>
+      <w:r>
+        <w:rPr>
+          <w:lang w:val="en-US"/>
+        </w:rPr>
+        <w:t xml:space="preserve"> 3 and we use </w:t>
+      </w:r>
+      <w:r>
+        <w:rPr>
+          <w:i/>
+          <w:iCs/>
+          <w:lang w:val="en-US"/>
+        </w:rPr>
+        <w:t>NetworkX</w:t>
+      </w:r>
+      <w:r>
+        <w:rPr>
+          <w:lang w:val="en-US"/>
+        </w:rPr>
+        <w:t xml:space="preserve"> as the main library to work with graphs. </w:t>
+      </w:r>
+      <w:r>
+        <w:rPr>
+          <w:lang w:val="en-US"/>
+        </w:rPr>
+        <w:t xml:space="preserve">This file also contains some explanations, </w:t>
+      </w:r>
+      <w:r>
+        <w:rPr>
+          <w:lang w:val="en-US"/>
+        </w:rPr>
+        <w:t>more technical details</w:t>
+      </w:r>
+      <w:r>
+        <w:rPr>
+          <w:lang w:val="en-US"/>
+        </w:rPr>
+        <w:t>, and comments in a notebook way to facilitate its understanding. We have divided it into some sections that will be explained separately.</w:t>
+      </w:r>
+    </w:p>
+    <w:p>
+      <w:pPr>
+        <w:pStyle w:val="Ttulo2"/>
+        <w:rPr>
+          <w:lang w:val="en-US"/>
+        </w:rPr>
+      </w:pPr>
+      <w:r>
+        <w:rPr>
+          <w:lang w:val="en-US"/>
+        </w:rPr>
+        <w:lastRenderedPageBreak/>
+        <w:t>Section 0</w:t>
+      </w:r>
+      <w:r>
+        <w:rPr>
+          <w:lang w:val="en-US"/>
+        </w:rPr>
+        <w:t>: Installation issues</w:t>
+      </w:r>
+    </w:p>
+    <w:p>
+      <w:pPr>
+        <w:ind w:firstLine="708"/>
+        <w:rPr>
+          <w:lang w:val="en-US"/>
+        </w:rPr>
+      </w:pPr>
+      <w:r>
+        <w:rPr>
+          <w:lang w:val="en-US"/>
+        </w:rPr>
+        <w:t>Here we comment on the versions of the libraries used that must be installed to run all the code properly. This has been discovered by going into bugs and searching on the internet.</w:t>
+      </w:r>
+    </w:p>
+    <w:p>
+      <w:pPr>
+        <w:pStyle w:val="Ttulo2"/>
+        <w:rPr>
+          <w:lang w:val="en-US"/>
+        </w:rPr>
+      </w:pPr>
+      <w:r>
+        <w:rPr>
+          <w:rFonts w:eastAsiaTheme="minorEastAsia"/>
+          <w:noProof/>
+          <w:lang w:val="en-US"/>
+        </w:rPr>
+        <mc:AlternateContent>
+          <mc:Choice Requires="wpg">
+            <w:drawing>
+              <wp:anchor distT="0" distB="0" distL="114300" distR="114300" simplePos="0" relativeHeight="251663360" behindDoc="0" locked="0" layoutInCell="1" allowOverlap="1" wp14:anchorId="044B6CE6" wp14:editId="6771D002">
+                <wp:simplePos x="0" y="0"/>
+                <wp:positionH relativeFrom="margin">
+                  <wp:posOffset>2909570</wp:posOffset>
+                </wp:positionH>
+                <wp:positionV relativeFrom="paragraph">
+                  <wp:posOffset>0</wp:posOffset>
+                </wp:positionV>
+                <wp:extent cx="2820035" cy="1684020"/>
+                <wp:effectExtent l="0" t="0" r="0" b="0"/>
+                <wp:wrapSquare wrapText="bothSides"/>
+                <wp:docPr id="8" name="Grupo 8"/>
+                <wp:cNvGraphicFramePr/>
+                <a:graphic xmlns:a="http://schemas.openxmlformats.org/drawingml/2006/main">
+                  <a:graphicData uri="http://schemas.microsoft.com/office/word/2010/wordprocessingGroup">
+                    <wpg:wgp>
+                      <wpg:cNvGrpSpPr/>
+                      <wpg:grpSpPr>
+                        <a:xfrm>
+                          <a:off x="0" y="0"/>
+                          <a:ext cx="2820035" cy="1684020"/>
+                          <a:chOff x="0" y="0"/>
+                          <a:chExt cx="3337560" cy="1993900"/>
+                        </a:xfrm>
+                      </wpg:grpSpPr>
+                      <pic:pic xmlns:pic="http://schemas.openxmlformats.org/drawingml/2006/picture">
+                        <pic:nvPicPr>
+                          <pic:cNvPr id="6" name="Imagen 6" descr="Gráfico, Gráfico de dispersión&#10;&#10;Descripción generada automáticamente"/>
+                          <pic:cNvPicPr>
+                            <a:picLocks noChangeAspect="1"/>
+                          </pic:cNvPicPr>
+                        </pic:nvPicPr>
+                        <pic:blipFill rotWithShape="1">
+                          <a:blip r:embed="rId13" cstate="print">
+                            <a:extLst>
+                              <a:ext uri="{28A0092B-C50C-407E-A947-70E740481C1C}">
+                                <a14:useLocalDpi xmlns:a14="http://schemas.microsoft.com/office/drawing/2010/main" val="0"/>
+                              </a:ext>
+                            </a:extLst>
+                          </a:blip>
+                          <a:srcRect l="18180" t="17074" r="15987" b="16980"/>
+                          <a:stretch/>
+                        </pic:blipFill>
+                        <pic:spPr bwMode="auto">
+                          <a:xfrm>
+                            <a:off x="0" y="0"/>
+                            <a:ext cx="3337560" cy="1670050"/>
+                          </a:xfrm>
+                          <a:prstGeom prst="rect">
+                            <a:avLst/>
+                          </a:prstGeom>
+                          <a:noFill/>
+                          <a:ln>
+                            <a:noFill/>
+                          </a:ln>
+                          <a:extLst>
+                            <a:ext uri="{53640926-AAD7-44D8-BBD7-CCE9431645EC}">
+                              <a14:shadowObscured xmlns:a14="http://schemas.microsoft.com/office/drawing/2010/main"/>
+                            </a:ext>
+                          </a:extLst>
+                        </pic:spPr>
+                      </pic:pic>
+                      <wps:wsp>
+                        <wps:cNvPr id="7" name="Cuadro de texto 7"/>
+                        <wps:cNvSpPr txBox="1"/>
+                        <wps:spPr>
+                          <a:xfrm>
+                            <a:off x="0" y="1727200"/>
+                            <a:ext cx="3337560" cy="266700"/>
+                          </a:xfrm>
+                          <a:prstGeom prst="rect">
+                            <a:avLst/>
+                          </a:prstGeom>
+                          <a:solidFill>
+                            <a:prstClr val="white"/>
+                          </a:solidFill>
+                          <a:ln>
+                            <a:noFill/>
+                          </a:ln>
+                        </wps:spPr>
+                        <wps:txbx>
+                          <w:txbxContent>
+                            <w:p>
+                              <w:pPr>
+                                <w:pStyle w:val="Descripcin"/>
+                                <w:jc w:val="center"/>
+                                <w:rPr>
+                                  <w:noProof/>
+                                  <w:lang w:val="en-GB"/>
+                                </w:rPr>
+                              </w:pPr>
+                              <w:r>
+                                <w:rPr>
+                                  <w:lang w:val="en-GB"/>
+                                </w:rPr>
+                                <w:t xml:space="preserve">Figure </w:t>
+                              </w:r>
+                              <w:r>
+                                <w:fldChar w:fldCharType="begin"/>
+                              </w:r>
+                              <w:r>
+                                <w:rPr>
+                                  <w:lang w:val="en-GB"/>
+                                </w:rPr>
+                                <w:instrText xml:space="preserve"> SEQ Figure \* ARABIC </w:instrText>
+                              </w:r>
+                              <w:r>
+                                <w:fldChar w:fldCharType="separate"/>
+                              </w:r>
+                              <w:r>
+                                <w:rPr>
+                                  <w:noProof/>
+                                  <w:lang w:val="en-GB"/>
+                                </w:rPr>
+                                <w:t>2</w:t>
+                              </w:r>
+                              <w:r>
+                                <w:fldChar w:fldCharType="end"/>
+                              </w:r>
+                              <w:r>
+                                <w:rPr>
+                                  <w:lang w:val="en-GB"/>
+                                </w:rPr>
+                                <w:t>: Line-based image generated of the graph</w:t>
+                              </w:r>
+                            </w:p>
+                          </w:txbxContent>
+                        </wps:txbx>
+                        <wps:bodyPr rot="0" spcFirstLastPara="0" vertOverflow="overflow" horzOverflow="overflow" vert="horz" wrap="square" lIns="0" tIns="0" rIns="0" bIns="0" numCol="1" spcCol="0" rtlCol="0" fromWordArt="0" anchor="t" anchorCtr="0" forceAA="0" compatLnSpc="1">
+                          <a:prstTxWarp prst="textNoShape">
+                            <a:avLst/>
+                          </a:prstTxWarp>
+                          <a:noAutofit/>
+                        </wps:bodyPr>
+                      </wps:wsp>
+                    </wpg:wgp>
+                  </a:graphicData>
+                </a:graphic>
+                <wp14:sizeRelH relativeFrom="margin">
+                  <wp14:pctWidth>0</wp14:pctWidth>
+                </wp14:sizeRelH>
+                <wp14:sizeRelV relativeFrom="margin">
+                  <wp14:pctHeight>0</wp14:pctHeight>
+                </wp14:sizeRelV>
+              </wp:anchor>
+            </w:drawing>
+          </mc:Choice>
+          <mc:Fallback>
+            <w:pict>
+              <v:group w14:anchorId="044B6CE6" id="Grupo 8" o:spid="_x0000_s1029" style="position:absolute;left:0;text-align:left;margin-left:229.1pt;margin-top:0;width:222.05pt;height:132.6pt;z-index:251663360;mso-position-horizontal-relative:margin;mso-position-vertical-relative:text;mso-width-relative:margin;mso-height-relative:margin" coordsize="33375,19939" o:gfxdata="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">
+                <v:shape id="Imagen 6" o:spid="_x0000_s1030" type="#_x0000_t75" alt="Gráfico, Gráfico de dispersión&#10;&#10;Descripción generada automáticamente" style="position:absolute;width:33375;height:16700;visibility:visible;mso-wrap-style:square" o:gfxdata="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">
+                  <v:imagedata r:id="rId14" o:title="Gráfico, Gráfico de dispersión&#10;&#10;Descripción generada automáticamente" croptop="11190f" cropbottom="11128f" cropleft="11914f" cropright="10477f"/>
+                </v:shape>
+                <v:shape id="Cuadro de texto 7" o:spid="_x0000_s1031" type="#_x0000_t202" style="position:absolute;top:17272;width:33375;height:2667;visibility:visible;mso-wrap-style:square;v-text-anchor:top" o:gfxdata="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" stroked="f">
+                  <v:textbox inset="0,0,0,0">
+                    <w:txbxContent>
+                      <w:p>
+                        <w:pPr>
+                          <w:pStyle w:val="Descripcin"/>
+                          <w:jc w:val="center"/>
+                          <w:rPr>
+                            <w:noProof/>
+                            <w:lang w:val="en-GB"/>
+                          </w:rPr>
+                        </w:pPr>
+                        <w:r>
+                          <w:rPr>
+                            <w:lang w:val="en-GB"/>
+                          </w:rPr>
+                          <w:t xml:space="preserve">Figure </w:t>
+                        </w:r>
+                        <w:r>
+                          <w:fldChar w:fldCharType="begin"/>
+                        </w:r>
+                        <w:r>
+                          <w:rPr>
+                            <w:lang w:val="en-GB"/>
+                          </w:rPr>
+                          <w:instrText xml:space="preserve"> SEQ Figure \* ARABIC </w:instrText>
+                        </w:r>
+                        <w:r>
+                          <w:fldChar w:fldCharType="separate"/>
+                        </w:r>
+                        <w:r>
+                          <w:rPr>
+                            <w:noProof/>
+                            <w:lang w:val="en-GB"/>
+                          </w:rPr>
+                          <w:t>2</w:t>
+                        </w:r>
+                        <w:r>
+                          <w:fldChar w:fldCharType="end"/>
+                        </w:r>
+                        <w:r>
+                          <w:rPr>
+                            <w:lang w:val="en-GB"/>
+                          </w:rPr>
+                          <w:t>: Line-based image generated of the graph</w:t>
+                        </w:r>
+                      </w:p>
+                    </w:txbxContent>
+                  </v:textbox>
+                </v:shape>
+                <w10:wrap type="square" anchorx="margin"/>
+              </v:group>
+            </w:pict>
+          </mc:Fallback>
+        </mc:AlternateContent>
+      </w:r>
+      <w:r>
+        <w:rPr>
+          <w:lang w:val="en-US"/>
+        </w:rPr>
+        <w:t>Section 1</w:t>
+      </w:r>
+      <w:r>
+        <w:rPr>
+          <w:lang w:val="en-US"/>
+        </w:rPr>
+        <w:t>: Importing the datasets</w:t>
+      </w:r>
+    </w:p>
+    <w:p>
+      <w:pPr>
+        <w:rPr>
+          <w:lang w:val="en-US"/>
+        </w:rPr>
+      </w:pPr>
+      <w:r>
+        <w:rPr>
+          <w:lang w:val="en-US"/>
+        </w:rPr>
+        <w:tab/>
+        <w:t xml:space="preserve">We created the proper Python data structures for the CSV files of our dataset. For this, we have used the library </w:t>
+      </w:r>
+      <w:r>
+        <w:rPr>
+          <w:i/>
+          <w:iCs/>
+          <w:lang w:val="en-US"/>
+        </w:rPr>
+        <w:t>pandas</w:t>
+      </w:r>
+      <w:r>
+        <w:rPr>
+          <w:lang w:val="en-US"/>
+        </w:rPr>
+        <w:t xml:space="preserve">; this way the data structures are </w:t>
+      </w:r>
+      <w:r>
+        <w:rPr>
+          <w:i/>
+          <w:iCs/>
+          <w:lang w:val="en-US"/>
+        </w:rPr>
+        <w:t>DataFrames</w:t>
+      </w:r>
+      <w:r>
+        <w:rPr>
+          <w:lang w:val="en-US"/>
+        </w:rPr>
+        <w:t xml:space="preserve">, which allow us to perform a lot of implemented operations. After importing, we renamed some column labels of the data, translating them from Spanish to English. Finally, we provided a brief view of each dataset file showing some samples (using the library </w:t>
+      </w:r>
+      <w:r>
+        <w:rPr>
+          <w:i/>
+          <w:iCs/>
+          <w:lang w:val="en-US"/>
+        </w:rPr>
+        <w:t>tabulate</w:t>
+      </w:r>
+      <w:r>
+        <w:rPr>
+          <w:lang w:val="en-US"/>
+        </w:rPr>
+        <w:t xml:space="preserve"> to print it nicely). After all, this section oversees data preprocessing.</w:t>
+      </w:r>
+    </w:p>
+    <w:p>
+      <w:pPr>
+        <w:pStyle w:val="Ttulo2"/>
+        <w:rPr>
+          <w:lang w:val="en-US"/>
+        </w:rPr>
+      </w:pPr>
+      <w:r>
+        <w:rPr>
+          <w:lang w:val="en-US"/>
+        </w:rPr>
+        <w:t>Section 2</w:t>
+      </w:r>
+      <w:r>
+        <w:rPr>
+          <w:lang w:val="en-US"/>
+        </w:rPr>
+        <w:t>: Creating the graph</w:t>
+      </w:r>
+    </w:p>
+    <w:p>
+      <w:pPr>
+        <w:rPr>
+          <w:rFonts w:eastAsiaTheme="minorEastAsia"/>
+          <w:lang w:val="en-US"/>
+        </w:rPr>
+      </w:pPr>
+      <w:r>
+        <w:rPr>
+          <w:lang w:val="en-US"/>
+        </w:rPr>
+        <w:tab/>
+        <w:t xml:space="preserve"> Here, we created the graph, using a </w:t>
+      </w:r>
+      <w:r>
+        <w:rPr>
+          <w:i/>
+          <w:iCs/>
+          <w:lang w:val="en-US"/>
+        </w:rPr>
+        <w:t>NetworkX</w:t>
+      </w:r>
+      <w:r>
+        <w:rPr>
+          <w:lang w:val="en-US"/>
+        </w:rPr>
+        <w:t xml:space="preserve"> data structure called </w:t>
+      </w:r>
+      <w:r>
+        <w:rPr>
+          <w:i/>
+          <w:iCs/>
+          <w:lang w:val="en-US"/>
+        </w:rPr>
+        <w:t>MultiDiGraph</w:t>
+      </w:r>
+      <w:r>
+        <w:rPr>
+          <w:lang w:val="en-US"/>
+        </w:rPr>
+        <w:t xml:space="preserve"> (a graph </w:t>
+      </w:r>
+      <w:r>
+        <w:rPr>
+          <w:lang w:val="en-US"/>
+        </w:rPr>
+        <w:t>that</w:t>
+      </w:r>
+      <w:r>
+        <w:rPr>
+          <w:lang w:val="en-US"/>
+        </w:rPr>
+        <w:t xml:space="preserve"> allows multiple directed edges between nodes). We added the nodes (all the bus stops in the city), and the edges (all the connections between two stops belonging to the same line). Before adding the edges, we chose a measure of the quality of each edge, this is, its weight (which has been called </w:t>
+      </w:r>
+      <w:r>
+        <w:rPr>
+          <w:b/>
+          <w:bCs/>
+          <w:i/>
+          <w:iCs/>
+          <w:lang w:val="en-US"/>
+        </w:rPr>
+        <w:t>velocity</w:t>
+      </w:r>
+      <w:r>
+        <w:rPr>
+          <w:lang w:val="en-US"/>
+        </w:rPr>
+        <w:t xml:space="preserve">). The </w:t>
+      </w:r>
+      <w:r>
+        <w:rPr>
+          <w:i/>
+          <w:iCs/>
+          <w:lang w:val="en-US"/>
+        </w:rPr>
+        <w:t>velocity</w:t>
+      </w:r>
+      <w:r>
+        <w:rPr>
+          <w:lang w:val="en-US"/>
+        </w:rPr>
+        <w:t xml:space="preserve"> of an edge has been decided to be inversely proportional to the distance between the two stops and directly proportional to the number of buses in its line. It is also influenced by the product by a constant that has been set empirically</w:t>
+      </w:r>
+      <w:r>
+        <w:rPr>
+          <w:lang w:val="en-US"/>
+        </w:rPr>
+        <w:t xml:space="preserve">. The formula of an edge </w:t>
+      </w:r>
+      <m:oMath>
+        <m:r>
+          <w:rPr>
+            <w:rFonts w:ascii="Cambria Math" w:hAnsi="Cambria Math"/>
+            <w:lang w:val="en-US"/>
+          </w:rPr>
+          <m:t>e=(</m:t>
+        </m:r>
+        <m:sSub>
+          <m:sSubPr>
+            <m:ctrlPr>
+              <w:rPr>
+                <w:rFonts w:ascii="Cambria Math" w:hAnsi="Cambria Math"/>
+                <w:i/>
+                <w:lang w:val="en-US"/>
+              </w:rPr>
+            </m:ctrlPr>
+          </m:sSubPr>
+          <m:e>
+            <m:r>
+              <w:rPr>
+                <w:rFonts w:ascii="Cambria Math" w:hAnsi="Cambria Math"/>
+                <w:lang w:val="en-US"/>
+              </w:rPr>
+              <m:t>s</m:t>
+            </m:r>
+          </m:e>
+          <m:sub>
+            <m:r>
+              <w:rPr>
+                <w:rFonts w:ascii="Cambria Math" w:hAnsi="Cambria Math"/>
+                <w:lang w:val="en-US"/>
+              </w:rPr>
+              <m:t>1</m:t>
+            </m:r>
+          </m:sub>
+        </m:sSub>
+        <m:r>
+          <w:rPr>
+            <w:rFonts w:ascii="Cambria Math" w:hAnsi="Cambria Math"/>
+            <w:lang w:val="en-US"/>
+          </w:rPr>
+          <m:t>,</m:t>
+        </m:r>
+        <m:sSub>
+          <m:sSubPr>
+            <m:ctrlPr>
+              <w:rPr>
+                <w:rFonts w:ascii="Cambria Math" w:hAnsi="Cambria Math"/>
+                <w:i/>
+                <w:lang w:val="en-US"/>
+              </w:rPr>
+            </m:ctrlPr>
+          </m:sSubPr>
+          <m:e>
+            <m:r>
+              <w:rPr>
+                <w:rFonts w:ascii="Cambria Math" w:hAnsi="Cambria Math"/>
+                <w:lang w:val="en-US"/>
+              </w:rPr>
+              <m:t>s</m:t>
+            </m:r>
+          </m:e>
+          <m:sub>
+            <m:r>
+              <w:rPr>
+                <w:rFonts w:ascii="Cambria Math" w:hAnsi="Cambria Math"/>
+                <w:lang w:val="en-US"/>
+              </w:rPr>
+              <m:t>2</m:t>
+            </m:r>
+          </m:sub>
+        </m:sSub>
+        <m:r>
+          <w:rPr>
+            <w:rFonts w:ascii="Cambria Math" w:hAnsi="Cambria Math"/>
+            <w:lang w:val="en-US"/>
+          </w:rPr>
+          <m:t>)</m:t>
+        </m:r>
+      </m:oMath>
+      <w:r>
+        <w:rPr>
+          <w:rFonts w:eastAsiaTheme="minorEastAsia"/>
+          <w:lang w:val="en-US"/>
+        </w:rPr>
+        <w:t xml:space="preserve"> belonging to the line </w:t>
+      </w:r>
+      <m:oMath>
+        <m:r>
+          <w:rPr>
+            <w:rFonts w:ascii="Cambria Math" w:eastAsiaTheme="minorEastAsia" w:hAnsi="Cambria Math"/>
+            <w:lang w:val="en-US"/>
+          </w:rPr>
+          <m:t>l</m:t>
+        </m:r>
+      </m:oMath>
+      <w:r>
+        <w:rPr>
+          <w:rFonts w:eastAsiaTheme="minorEastAsia"/>
+          <w:lang w:val="en-US"/>
+        </w:rPr>
+        <w:t xml:space="preserve">, </w:t>
+      </w:r>
+      <m:oMath>
+        <m:r>
+          <w:rPr>
+            <w:rFonts w:ascii="Cambria Math" w:eastAsiaTheme="minorEastAsia" w:hAnsi="Cambria Math"/>
+            <w:lang w:val="en-US"/>
+          </w:rPr>
+          <m:t>v(e)</m:t>
+        </m:r>
+      </m:oMath>
+      <w:r>
+        <w:rPr>
+          <w:rFonts w:eastAsiaTheme="minorEastAsia"/>
+          <w:lang w:val="en-US"/>
+        </w:rPr>
+        <w:t xml:space="preserve"> is defined as:</w:t>
+      </w:r>
+    </w:p>
+    <w:p>
+      <w:pPr>
+        <w:rPr>
+          <w:rFonts w:eastAsiaTheme="minorEastAsia"/>
+          <w:lang w:val="en-US"/>
+        </w:rPr>
+      </w:pPr>
+      <m:oMathPara>
+        <m:oMath>
+          <m:r>
+            <w:rPr>
+              <w:rFonts w:ascii="Cambria Math" w:eastAsiaTheme="minorEastAsia" w:hAnsi="Cambria Math"/>
+              <w:lang w:val="en-US"/>
+            </w:rPr>
+            <m:t>v</m:t>
+          </m:r>
+          <m:d>
+            <m:dPr>
+              <m:ctrlPr>
+                <w:rPr>
+                  <w:rFonts w:ascii="Cambria Math" w:eastAsiaTheme="minorEastAsia" w:hAnsi="Cambria Math"/>
+                  <w:i/>
+                  <w:lang w:val="en-US"/>
+                </w:rPr>
+              </m:ctrlPr>
+            </m:dPr>
+            <m:e>
+              <m:r>
+                <w:rPr>
+                  <w:rFonts w:ascii="Cambria Math" w:eastAsiaTheme="minorEastAsia" w:hAnsi="Cambria Math"/>
+                  <w:lang w:val="en-US"/>
+                </w:rPr>
+                <m:t>e</m:t>
+              </m:r>
+            </m:e>
+          </m:d>
+          <m:r>
+            <w:rPr>
+              <w:rFonts w:ascii="Cambria Math" w:eastAsiaTheme="minorEastAsia" w:hAnsi="Cambria Math"/>
+              <w:lang w:val="en-US"/>
+            </w:rPr>
+            <m:t>=v</m:t>
+          </m:r>
+          <m:d>
+            <m:dPr>
+              <m:ctrlPr>
+                <w:rPr>
+                  <w:rFonts w:ascii="Cambria Math" w:eastAsiaTheme="minorEastAsia" w:hAnsi="Cambria Math"/>
+                  <w:i/>
+                  <w:lang w:val="en-US"/>
+                </w:rPr>
+              </m:ctrlPr>
+            </m:dPr>
+            <m:e>
+              <m:d>
+                <m:dPr>
+                  <m:ctrlPr>
+                    <w:rPr>
+                      <w:rFonts w:ascii="Cambria Math" w:eastAsiaTheme="minorEastAsia" w:hAnsi="Cambria Math"/>
+                      <w:i/>
+                      <w:lang w:val="en-US"/>
+                    </w:rPr>
+                  </m:ctrlPr>
+                </m:dPr>
+                <m:e>
+                  <m:sSub>
+                    <m:sSubPr>
+                      <m:ctrlPr>
+                        <w:rPr>
+                          <w:rFonts w:ascii="Cambria Math" w:eastAsiaTheme="minorEastAsia" w:hAnsi="Cambria Math"/>
+                          <w:i/>
+                          <w:lang w:val="en-US"/>
+                        </w:rPr>
+                      </m:ctrlPr>
+                    </m:sSubPr>
+                    <m:e>
+                      <m:r>
+                        <w:rPr>
+                          <w:rFonts w:ascii="Cambria Math" w:eastAsiaTheme="minorEastAsia" w:hAnsi="Cambria Math"/>
+                          <w:lang w:val="en-US"/>
+                        </w:rPr>
+                        <m:t>s</m:t>
+                      </m:r>
+                    </m:e>
+                    <m:sub>
+                      <m:r>
+                        <w:rPr>
+                          <w:rFonts w:ascii="Cambria Math" w:eastAsiaTheme="minorEastAsia" w:hAnsi="Cambria Math"/>
+                          <w:lang w:val="en-US"/>
+                        </w:rPr>
+                        <m:t>1</m:t>
+                      </m:r>
+                    </m:sub>
+                  </m:sSub>
+                  <m:r>
+                    <w:rPr>
+                      <w:rFonts w:ascii="Cambria Math" w:eastAsiaTheme="minorEastAsia" w:hAnsi="Cambria Math"/>
+                      <w:lang w:val="en-US"/>
+                    </w:rPr>
+                    <m:t>,</m:t>
+                  </m:r>
+                  <m:sSub>
+                    <m:sSubPr>
+                      <m:ctrlPr>
+                        <w:rPr>
+                          <w:rFonts w:ascii="Cambria Math" w:eastAsiaTheme="minorEastAsia" w:hAnsi="Cambria Math"/>
+                          <w:i/>
+                          <w:lang w:val="en-US"/>
+                        </w:rPr>
+                      </m:ctrlPr>
+                    </m:sSubPr>
+                    <m:e>
+                      <m:r>
+                        <w:rPr>
+                          <w:rFonts w:ascii="Cambria Math" w:eastAsiaTheme="minorEastAsia" w:hAnsi="Cambria Math"/>
+                          <w:lang w:val="en-US"/>
+                        </w:rPr>
+                        <m:t>s</m:t>
+                      </m:r>
+                    </m:e>
+                    <m:sub>
+                      <m:r>
+                        <w:rPr>
+                          <w:rFonts w:ascii="Cambria Math" w:eastAsiaTheme="minorEastAsia" w:hAnsi="Cambria Math"/>
+                          <w:lang w:val="en-US"/>
+                        </w:rPr>
+                        <m:t>2</m:t>
+                      </m:r>
+                    </m:sub>
+                  </m:sSub>
+                </m:e>
+              </m:d>
+            </m:e>
+          </m:d>
+          <m:r>
+            <w:rPr>
+              <w:rFonts w:ascii="Cambria Math" w:eastAsiaTheme="minorEastAsia" w:hAnsi="Cambria Math"/>
+              <w:lang w:val="en-US"/>
+            </w:rPr>
+            <m:t>=</m:t>
+          </m:r>
+          <m:sSub>
+            <m:sSubPr>
+              <m:ctrlPr>
+                <w:rPr>
+                  <w:rFonts w:ascii="Cambria Math" w:eastAsiaTheme="minorEastAsia" w:hAnsi="Cambria Math"/>
+                  <w:i/>
+                  <w:lang w:val="en-US"/>
+                </w:rPr>
+              </m:ctrlPr>
+            </m:sSubPr>
+            <m:e>
+              <m:r>
+                <w:rPr>
+                  <w:rFonts w:ascii="Cambria Math" w:eastAsiaTheme="minorEastAsia" w:hAnsi="Cambria Math"/>
+                  <w:lang w:val="en-US"/>
+                </w:rPr>
+                <m:t>I</m:t>
+              </m:r>
+            </m:e>
+            <m:sub>
+              <m:r>
+                <w:rPr>
+                  <w:rFonts w:ascii="Cambria Math" w:eastAsiaTheme="minorEastAsia" w:hAnsi="Cambria Math"/>
+                  <w:lang w:val="en-US"/>
+                </w:rPr>
+                <m:t>v</m:t>
+              </m:r>
+            </m:sub>
+          </m:sSub>
+          <m:r>
+            <w:rPr>
+              <w:rFonts w:ascii="Cambria Math" w:eastAsiaTheme="minorEastAsia" w:hAnsi="Cambria Math"/>
+              <w:lang w:val="en-US"/>
+            </w:rPr>
+            <m:t>⋅</m:t>
+          </m:r>
+          <m:f>
+            <m:fPr>
+              <m:ctrlPr>
+                <w:rPr>
+                  <w:rFonts w:ascii="Cambria Math" w:eastAsiaTheme="minorEastAsia" w:hAnsi="Cambria Math"/>
+                  <w:i/>
+                  <w:lang w:val="en-US"/>
+                </w:rPr>
+              </m:ctrlPr>
+            </m:fPr>
+            <m:num>
+              <m:r>
+                <w:rPr>
+                  <w:rFonts w:ascii="Cambria Math" w:eastAsiaTheme="minorEastAsia" w:hAnsi="Cambria Math"/>
+                  <w:lang w:val="en-US"/>
+                </w:rPr>
+                <m:t>n(l)</m:t>
+              </m:r>
+            </m:num>
+            <m:den>
+              <m:r>
+                <w:rPr>
+                  <w:rFonts w:ascii="Cambria Math" w:eastAsiaTheme="minorEastAsia" w:hAnsi="Cambria Math"/>
+                  <w:lang w:val="en-US"/>
+                </w:rPr>
+                <m:t>d(</m:t>
+              </m:r>
+              <m:sSub>
+                <m:sSubPr>
+                  <m:ctrlPr>
+                    <w:rPr>
+                      <w:rFonts w:ascii="Cambria Math" w:eastAsiaTheme="minorEastAsia" w:hAnsi="Cambria Math"/>
+                      <w:i/>
+                      <w:lang w:val="en-US"/>
+                    </w:rPr>
+                  </m:ctrlPr>
+                </m:sSubPr>
+                <m:e>
+                  <m:r>
+                    <w:rPr>
+                      <w:rFonts w:ascii="Cambria Math" w:eastAsiaTheme="minorEastAsia" w:hAnsi="Cambria Math"/>
+                      <w:lang w:val="en-US"/>
+                    </w:rPr>
+                    <m:t>s</m:t>
+                  </m:r>
+                </m:e>
+                <m:sub>
+                  <m:r>
+                    <w:rPr>
+                      <w:rFonts w:ascii="Cambria Math" w:eastAsiaTheme="minorEastAsia" w:hAnsi="Cambria Math"/>
+                      <w:lang w:val="en-US"/>
+                    </w:rPr>
+                    <m:t>1</m:t>
+                  </m:r>
+                </m:sub>
+              </m:sSub>
+              <m:r>
+                <w:rPr>
+                  <w:rFonts w:ascii="Cambria Math" w:eastAsiaTheme="minorEastAsia" w:hAnsi="Cambria Math"/>
+                  <w:lang w:val="en-US"/>
+                </w:rPr>
+                <m:t>,</m:t>
+              </m:r>
+              <m:sSub>
+                <m:sSubPr>
+                  <m:ctrlPr>
+                    <w:rPr>
+                      <w:rFonts w:ascii="Cambria Math" w:eastAsiaTheme="minorEastAsia" w:hAnsi="Cambria Math"/>
+                      <w:i/>
+                      <w:lang w:val="en-US"/>
+                    </w:rPr>
+                  </m:ctrlPr>
+                </m:sSubPr>
+                <m:e>
+                  <m:r>
+                    <w:rPr>
+                      <w:rFonts w:ascii="Cambria Math" w:eastAsiaTheme="minorEastAsia" w:hAnsi="Cambria Math"/>
+                      <w:lang w:val="en-US"/>
+                    </w:rPr>
+                    <m:t>s</m:t>
+                  </m:r>
+                </m:e>
+                <m:sub>
+                  <m:r>
+                    <w:rPr>
+                      <w:rFonts w:ascii="Cambria Math" w:eastAsiaTheme="minorEastAsia" w:hAnsi="Cambria Math"/>
+                      <w:lang w:val="en-US"/>
+                    </w:rPr>
+                    <m:t>2</m:t>
+                  </m:r>
+                </m:sub>
+              </m:sSub>
+              <m:r>
+                <w:rPr>
+                  <w:rFonts w:ascii="Cambria Math" w:eastAsiaTheme="minorEastAsia" w:hAnsi="Cambria Math"/>
+                  <w:lang w:val="en-US"/>
+                </w:rPr>
+                <m:t>)</m:t>
+              </m:r>
+            </m:den>
+          </m:f>
+        </m:oMath>
+      </m:oMathPara>
+    </w:p>
+    <w:p>
+      <w:pPr>
+        <w:rPr>
+          <w:lang w:val="en-US"/>
+        </w:rPr>
+      </w:pPr>
+      <w:r>
+        <w:rPr>
+          <w:rFonts w:eastAsiaTheme="minorEastAsia"/>
+          <w:lang w:val="en-US"/>
+        </w:rPr>
+        <w:t xml:space="preserve">were </w:t>
+      </w:r>
+      <m:oMath>
+        <m:sSub>
+          <m:sSubPr>
+            <m:ctrlPr>
+              <w:rPr>
+                <w:rFonts w:ascii="Cambria Math" w:eastAsiaTheme="minorEastAsia" w:hAnsi="Cambria Math"/>
+                <w:i/>
+                <w:lang w:val="en-US"/>
+              </w:rPr>
+            </m:ctrlPr>
+          </m:sSubPr>
+          <m:e>
+            <m:r>
+              <w:rPr>
+                <w:rFonts w:ascii="Cambria Math" w:eastAsiaTheme="minorEastAsia" w:hAnsi="Cambria Math"/>
+                <w:lang w:val="en-US"/>
+              </w:rPr>
+              <m:t>I</m:t>
+            </m:r>
+          </m:e>
+          <m:sub>
+            <m:r>
+              <w:rPr>
+                <w:rFonts w:ascii="Cambria Math" w:eastAsiaTheme="minorEastAsia" w:hAnsi="Cambria Math"/>
+                <w:lang w:val="en-US"/>
+              </w:rPr>
+              <m:t>v</m:t>
+            </m:r>
+          </m:sub>
+        </m:sSub>
+      </m:oMath>
+      <w:r>
+        <w:rPr>
+          <w:rFonts w:eastAsiaTheme="minorEastAsia"/>
+          <w:lang w:val="en-US"/>
+        </w:rPr>
+        <w:t xml:space="preserve"> is constant, </w:t>
+      </w:r>
+      <m:oMath>
+        <m:r>
+          <w:rPr>
+            <w:rFonts w:ascii="Cambria Math" w:eastAsiaTheme="minorEastAsia" w:hAnsi="Cambria Math"/>
+            <w:lang w:val="en-US"/>
+          </w:rPr>
+          <m:t>n(l)</m:t>
+        </m:r>
+      </m:oMath>
+      <w:r>
+        <w:rPr>
+          <w:rFonts w:eastAsiaTheme="minorEastAsia"/>
+          <w:lang w:val="en-US"/>
+        </w:rPr>
+        <w:t xml:space="preserve"> is the number of buses of line </w:t>
+      </w:r>
+      <m:oMath>
+        <m:r>
+          <w:rPr>
+            <w:rFonts w:ascii="Cambria Math" w:eastAsiaTheme="minorEastAsia" w:hAnsi="Cambria Math"/>
+            <w:lang w:val="en-US"/>
+          </w:rPr>
+          <m:t>l</m:t>
+        </m:r>
+      </m:oMath>
+      <w:r>
+        <w:rPr>
+          <w:rFonts w:eastAsiaTheme="minorEastAsia"/>
+          <w:lang w:val="en-US"/>
+        </w:rPr>
+        <w:t xml:space="preserve"> (in some time interval) and </w:t>
+      </w:r>
+      <m:oMath>
+        <m:r>
+          <w:rPr>
+            <w:rFonts w:ascii="Cambria Math" w:eastAsiaTheme="minorEastAsia" w:hAnsi="Cambria Math"/>
+            <w:lang w:val="en-US"/>
+          </w:rPr>
+          <m:t>d</m:t>
+        </m:r>
+        <m:d>
+          <m:dPr>
+            <m:ctrlPr>
+              <w:rPr>
+                <w:rFonts w:ascii="Cambria Math" w:eastAsiaTheme="minorEastAsia" w:hAnsi="Cambria Math"/>
+                <w:i/>
+                <w:lang w:val="en-US"/>
+              </w:rPr>
+            </m:ctrlPr>
+          </m:dPr>
+          <m:e>
+            <m:sSub>
+              <m:sSubPr>
+                <m:ctrlPr>
+                  <w:rPr>
+                    <w:rFonts w:ascii="Cambria Math" w:eastAsiaTheme="minorEastAsia" w:hAnsi="Cambria Math"/>
+                    <w:i/>
+                    <w:lang w:val="en-US"/>
+                  </w:rPr>
+                </m:ctrlPr>
+              </m:sSubPr>
+              <m:e>
+                <m:r>
+                  <w:rPr>
+                    <w:rFonts w:ascii="Cambria Math" w:eastAsiaTheme="minorEastAsia" w:hAnsi="Cambria Math"/>
+                    <w:lang w:val="en-US"/>
+                  </w:rPr>
+                  <m:t>s</m:t>
+                </m:r>
+              </m:e>
+              <m:sub>
+                <m:r>
+                  <w:rPr>
+                    <w:rFonts w:ascii="Cambria Math" w:eastAsiaTheme="minorEastAsia" w:hAnsi="Cambria Math"/>
+                    <w:lang w:val="en-US"/>
+                  </w:rPr>
+                  <m:t>1</m:t>
+                </m:r>
+              </m:sub>
+            </m:sSub>
+            <m:r>
+              <w:rPr>
+                <w:rFonts w:ascii="Cambria Math" w:eastAsiaTheme="minorEastAsia" w:hAnsi="Cambria Math"/>
+                <w:lang w:val="en-US"/>
+              </w:rPr>
+              <m:t>,</m:t>
+            </m:r>
+            <m:sSub>
+              <m:sSubPr>
+                <m:ctrlPr>
+                  <w:rPr>
+                    <w:rFonts w:ascii="Cambria Math" w:eastAsiaTheme="minorEastAsia" w:hAnsi="Cambria Math"/>
+                    <w:i/>
+                    <w:lang w:val="en-US"/>
+                  </w:rPr>
+                </m:ctrlPr>
+              </m:sSubPr>
+              <m:e>
+                <m:r>
+                  <w:rPr>
+                    <w:rFonts w:ascii="Cambria Math" w:eastAsiaTheme="minorEastAsia" w:hAnsi="Cambria Math"/>
+                    <w:lang w:val="en-US"/>
+                  </w:rPr>
+                  <m:t>s</m:t>
+                </m:r>
+              </m:e>
+              <m:sub>
+                <m:r>
+                  <w:rPr>
+                    <w:rFonts w:ascii="Cambria Math" w:eastAsiaTheme="minorEastAsia" w:hAnsi="Cambria Math"/>
+                    <w:lang w:val="en-US"/>
+                  </w:rPr>
+                  <m:t>2</m:t>
+                </m:r>
+              </m:sub>
+            </m:sSub>
+          </m:e>
+        </m:d>
+      </m:oMath>
+      <w:r>
+        <w:rPr>
+          <w:rFonts w:eastAsiaTheme="minorEastAsia"/>
+          <w:lang w:val="en-US"/>
+        </w:rPr>
+        <w:t xml:space="preserve"> is the distance between the stops </w:t>
+      </w:r>
+      <m:oMath>
+        <m:sSub>
+          <m:sSubPr>
+            <m:ctrlPr>
+              <w:rPr>
+                <w:rFonts w:ascii="Cambria Math" w:eastAsiaTheme="minorEastAsia" w:hAnsi="Cambria Math"/>
+                <w:i/>
+                <w:lang w:val="en-US"/>
+              </w:rPr>
+            </m:ctrlPr>
+          </m:sSubPr>
+          <m:e>
+            <m:r>
+              <w:rPr>
+                <w:rFonts w:ascii="Cambria Math" w:eastAsiaTheme="minorEastAsia" w:hAnsi="Cambria Math"/>
+                <w:lang w:val="en-US"/>
+              </w:rPr>
+              <m:t>s</m:t>
+            </m:r>
+          </m:e>
+          <m:sub>
+            <m:r>
+              <w:rPr>
+                <w:rFonts w:ascii="Cambria Math" w:eastAsiaTheme="minorEastAsia" w:hAnsi="Cambria Math"/>
+                <w:lang w:val="en-US"/>
+              </w:rPr>
+              <m:t>1</m:t>
+            </m:r>
+          </m:sub>
+        </m:sSub>
+      </m:oMath>
+      <w:r>
+        <w:rPr>
+          <w:rFonts w:eastAsiaTheme="minorEastAsia"/>
+          <w:lang w:val="en-US"/>
+        </w:rPr>
+        <w:t xml:space="preserve"> and </w:t>
+      </w:r>
+      <m:oMath>
+        <m:sSub>
+          <m:sSubPr>
+            <m:ctrlPr>
+              <w:rPr>
+                <w:rFonts w:ascii="Cambria Math" w:eastAsiaTheme="minorEastAsia" w:hAnsi="Cambria Math"/>
+                <w:i/>
+                <w:lang w:val="en-US"/>
+              </w:rPr>
+            </m:ctrlPr>
+          </m:sSubPr>
+          <m:e>
+            <m:r>
+              <w:rPr>
+                <w:rFonts w:ascii="Cambria Math" w:eastAsiaTheme="minorEastAsia" w:hAnsi="Cambria Math"/>
+                <w:lang w:val="en-US"/>
+              </w:rPr>
+              <m:t>s</m:t>
+            </m:r>
+          </m:e>
+          <m:sub>
+            <m:r>
+              <w:rPr>
+                <w:rFonts w:ascii="Cambria Math" w:eastAsiaTheme="minorEastAsia" w:hAnsi="Cambria Math"/>
+                <w:lang w:val="en-US"/>
+              </w:rPr>
+              <m:t>2</m:t>
+            </m:r>
+          </m:sub>
+        </m:sSub>
+      </m:oMath>
+      <w:r>
+        <w:rPr>
+          <w:rFonts w:eastAsiaTheme="minorEastAsia"/>
+          <w:lang w:val="en-US"/>
+        </w:rPr>
+        <w:t xml:space="preserve">. </w:t>
+      </w:r>
+      <w:r>
+        <w:rPr>
+          <w:lang w:val="en-US"/>
+        </w:rPr>
+        <w:t>All the values we got have been normalized and applied to a threshold.</w:t>
+      </w:r>
+    </w:p>
+    <w:p>
+      <w:pPr>
+        <w:rPr>
+          <w:lang w:val="en-US"/>
+        </w:rPr>
+      </w:pPr>
+      <w:r>
+        <w:rPr>
+          <w:lang w:val="en-US"/>
+        </w:rPr>
+        <w:tab/>
+        <w:t xml:space="preserve">Finally, in this section we generated an image of the generated graph to check if the elements were properly created. Two images have been generated, one of them where the edge color depends on the bus line, and the other where the edge color depends on the </w:t>
+      </w:r>
+      <w:r>
+        <w:rPr>
+          <w:i/>
+          <w:iCs/>
+          <w:lang w:val="en-US"/>
+        </w:rPr>
+        <w:t xml:space="preserve">velocity </w:t>
+      </w:r>
+      <w:r>
+        <w:rPr>
+          <w:lang w:val="en-US"/>
+        </w:rPr>
+        <w:t>attribute.</w:t>
+      </w:r>
+      <w:r>
+        <w:rPr>
+          <w:lang w:val="en-US"/>
+        </w:rPr>
+        <w:t xml:space="preserve"> Some </w:t>
+      </w:r>
+      <w:r>
+        <w:rPr>
+          <w:lang w:val="en-US"/>
+        </w:rPr>
+        <w:t>tests</w:t>
+      </w:r>
+      <w:r>
+        <w:rPr>
+          <w:lang w:val="en-US"/>
+        </w:rPr>
+        <w:t xml:space="preserve"> were made in order to display our graph over </w:t>
+      </w:r>
+      <w:r>
+        <w:rPr>
+          <w:lang w:val="en-US"/>
+        </w:rPr>
+        <w:t>an</w:t>
+      </w:r>
+      <w:r>
+        <w:rPr>
+          <w:lang w:val="en-US"/>
+        </w:rPr>
+        <w:t xml:space="preserve"> </w:t>
+      </w:r>
+      <w:r>
+        <w:rPr>
+          <w:i/>
+          <w:iCs/>
+          <w:lang w:val="en-US"/>
+        </w:rPr>
+        <w:t>HTML</w:t>
+      </w:r>
+      <w:r>
+        <w:rPr>
+          <w:lang w:val="en-US"/>
+        </w:rPr>
+        <w:t xml:space="preserve"> interactive map using the library </w:t>
+      </w:r>
+      <w:r>
+        <w:rPr>
+          <w:i/>
+          <w:iCs/>
+          <w:lang w:val="en-US"/>
+        </w:rPr>
+        <w:t>Mplleaflet</w:t>
+      </w:r>
+      <w:r>
+        <w:rPr>
+          <w:lang w:val="en-US"/>
+        </w:rPr>
+        <w:t xml:space="preserve">, but this library has still some bugs, so this part was classified as </w:t>
+      </w:r>
+      <w:r>
+        <w:rPr>
+          <w:lang w:val="en-US"/>
+        </w:rPr>
+        <w:t>optional.</w:t>
+      </w:r>
+    </w:p>
+    <w:p>
+      <w:pPr>
+        <w:pStyle w:val="Ttulo2"/>
+        <w:rPr>
+          <w:lang w:val="en-US"/>
+        </w:rPr>
+      </w:pPr>
+      <w:r>
+        <w:rPr>
+          <w:lang w:val="en-US"/>
+        </w:rPr>
+        <w:t>Section 3</w:t>
+      </w:r>
+      <w:r>
+        <w:rPr>
+          <w:lang w:val="en-US"/>
+        </w:rPr>
+        <w:t>: Node centralities</w:t>
+      </w:r>
+    </w:p>
+    <w:p>
+      <w:pPr>
+        <w:ind w:firstLine="708"/>
+        <w:rPr>
+          <w:lang w:val="en-US"/>
+        </w:rPr>
+      </w:pPr>
+      <w:r>
+        <w:rPr>
+          <w:lang w:val="en-US"/>
+        </w:rPr>
+        <w:t xml:space="preserve">In this section we calculated closeness centrality and betweenness centrality for all nodes in our graph. We had to define a new version of our initial graph as the </w:t>
+      </w:r>
+      <w:r>
+        <w:rPr>
+          <w:i/>
+          <w:iCs/>
+          <w:lang w:val="en-US"/>
+        </w:rPr>
+        <w:t>NetworkX</w:t>
+      </w:r>
+      <w:r>
+        <w:rPr>
+          <w:lang w:val="en-US"/>
+        </w:rPr>
+        <w:t xml:space="preserve"> algorithm for centrality expect a distance weight for each edge, this is, higher the value poorer the connection between two stops.  This way we defined the </w:t>
+      </w:r>
+      <w:r>
+        <w:rPr>
+          <w:i/>
+          <w:iCs/>
+          <w:lang w:val="en-US"/>
+        </w:rPr>
+        <w:t>distance</w:t>
+      </w:r>
+      <w:r>
+        <w:rPr>
+          <w:lang w:val="en-US"/>
+        </w:rPr>
+        <w:t xml:space="preserve"> of an edge, </w:t>
+      </w:r>
+      <m:oMath>
+        <m:r>
+          <w:rPr>
+            <w:rFonts w:ascii="Cambria Math" w:hAnsi="Cambria Math"/>
+            <w:lang w:val="en-US"/>
+          </w:rPr>
+          <m:t>d(e)</m:t>
+        </m:r>
+      </m:oMath>
+      <w:r>
+        <w:rPr>
+          <w:rFonts w:eastAsiaTheme="minorEastAsia"/>
+          <w:lang w:val="en-US"/>
+        </w:rPr>
+        <w:t>,</w:t>
+      </w:r>
+      <w:r>
+        <w:rPr>
+          <w:lang w:val="en-US"/>
+        </w:rPr>
+        <w:t xml:space="preserve"> as the inverse of its </w:t>
+      </w:r>
+      <w:r>
+        <w:rPr>
+          <w:i/>
+          <w:iCs/>
+          <w:lang w:val="en-US"/>
+        </w:rPr>
+        <w:t>velocity</w:t>
+      </w:r>
+      <w:r>
+        <w:rPr>
+          <w:lang w:val="en-US"/>
+        </w:rPr>
+        <w:t xml:space="preserve">. If an edge was “very fast”, its </w:t>
+      </w:r>
+      <w:r>
+        <w:rPr>
+          <w:i/>
+          <w:iCs/>
+          <w:lang w:val="en-US"/>
+        </w:rPr>
+        <w:t>velocity</w:t>
+      </w:r>
+      <w:r>
+        <w:rPr>
+          <w:lang w:val="en-US"/>
+        </w:rPr>
+        <w:t xml:space="preserve"> value was high, so now the </w:t>
+      </w:r>
+      <w:r>
+        <w:rPr>
+          <w:i/>
+          <w:iCs/>
+          <w:lang w:val="en-US"/>
+        </w:rPr>
+        <w:t>distance</w:t>
+      </w:r>
+      <w:r>
+        <w:rPr>
+          <w:lang w:val="en-US"/>
+        </w:rPr>
+        <w:t xml:space="preserve"> will be low.</w:t>
+      </w:r>
+    </w:p>
+    <w:p>
+      <w:pPr>
+        <w:ind w:firstLine="708"/>
+        <w:rPr>
+          <w:rFonts w:eastAsiaTheme="minorEastAsia"/>
+          <w:lang w:val="en-US"/>
+        </w:rPr>
+      </w:pPr>
+      <m:oMathPara>
+        <m:oMath>
+          <m:r>
+            <w:rPr>
+              <w:rFonts w:ascii="Cambria Math" w:hAnsi="Cambria Math"/>
+              <w:lang w:val="en-US"/>
+            </w:rPr>
+            <m:t>d</m:t>
+          </m:r>
+          <m:d>
+            <m:dPr>
+              <m:ctrlPr>
+                <w:rPr>
+                  <w:rFonts w:ascii="Cambria Math" w:hAnsi="Cambria Math"/>
+                  <w:i/>
+                  <w:lang w:val="en-US"/>
+                </w:rPr>
+              </m:ctrlPr>
+            </m:dPr>
+            <m:e>
+              <m:r>
+                <w:rPr>
+                  <w:rFonts w:ascii="Cambria Math" w:hAnsi="Cambria Math"/>
+                  <w:lang w:val="en-US"/>
+                </w:rPr>
+                <m:t>e</m:t>
+              </m:r>
+            </m:e>
+          </m:d>
+          <m:r>
+            <w:rPr>
+              <w:rFonts w:ascii="Cambria Math" w:hAnsi="Cambria Math"/>
+              <w:lang w:val="en-US"/>
+            </w:rPr>
+            <m:t>=</m:t>
+          </m:r>
+          <m:f>
+            <m:fPr>
+              <m:ctrlPr>
+                <w:rPr>
+                  <w:rFonts w:ascii="Cambria Math" w:hAnsi="Cambria Math"/>
+                  <w:i/>
+                  <w:lang w:val="en-US"/>
+                </w:rPr>
+              </m:ctrlPr>
+            </m:fPr>
+            <m:num>
+              <m:r>
+                <w:rPr>
+                  <w:rFonts w:ascii="Cambria Math" w:hAnsi="Cambria Math"/>
+                  <w:lang w:val="en-US"/>
+                </w:rPr>
+                <m:t>1</m:t>
+              </m:r>
+            </m:num>
+            <m:den>
+              <m:r>
+                <w:rPr>
+                  <w:rFonts w:ascii="Cambria Math" w:hAnsi="Cambria Math"/>
+                  <w:lang w:val="en-US"/>
+                </w:rPr>
+                <m:t>v</m:t>
+              </m:r>
+              <m:d>
+                <m:dPr>
+                  <m:ctrlPr>
+                    <w:rPr>
+                      <w:rFonts w:ascii="Cambria Math" w:hAnsi="Cambria Math"/>
+                      <w:i/>
+                      <w:lang w:val="en-US"/>
+                    </w:rPr>
+                  </m:ctrlPr>
+                </m:dPr>
+                <m:e>
+                  <m:r>
+                    <w:rPr>
+                      <w:rFonts w:ascii="Cambria Math" w:hAnsi="Cambria Math"/>
+                      <w:lang w:val="en-US"/>
+                    </w:rPr>
+                    <m:t>e</m:t>
+                  </m:r>
+                </m:e>
+              </m:d>
+            </m:den>
+          </m:f>
+        </m:oMath>
+      </m:oMathPara>
+    </w:p>
+    <w:p>
+      <w:pPr>
+        <w:ind w:firstLine="708"/>
+        <w:rPr>
+          <w:rFonts w:eastAsiaTheme="minorEastAsia"/>
+          <w:lang w:val="en-US"/>
+        </w:rPr>
+      </w:pPr>
+      <w:r>
+        <w:rPr>
+          <w:rFonts w:eastAsiaTheme="minorEastAsia"/>
+          <w:lang w:val="en-US"/>
+        </w:rPr>
+        <w:t>After this</w:t>
+      </w:r>
+      <w:r>
+        <w:rPr>
+          <w:rFonts w:eastAsiaTheme="minorEastAsia"/>
+          <w:lang w:val="en-US"/>
+        </w:rPr>
+        <w:t>,</w:t>
+      </w:r>
+      <w:r>
+        <w:rPr>
+          <w:rFonts w:eastAsiaTheme="minorEastAsia"/>
+          <w:lang w:val="en-US"/>
+        </w:rPr>
+        <w:t xml:space="preserve"> we calculated the closeness centralities for nodes in two cases: (1) considering every edge weight as 1 (not taking into account </w:t>
+      </w:r>
+      <w:r>
+        <w:rPr>
+          <w:rFonts w:eastAsiaTheme="minorEastAsia"/>
+          <w:i/>
+          <w:iCs/>
+          <w:lang w:val="en-US"/>
+        </w:rPr>
+        <w:t>distance</w:t>
+      </w:r>
+      <w:r>
+        <w:rPr>
+          <w:rFonts w:eastAsiaTheme="minorEastAsia"/>
+          <w:lang w:val="en-US"/>
+        </w:rPr>
+        <w:t xml:space="preserve"> attribute) and (2) considering the </w:t>
+      </w:r>
+      <w:r>
+        <w:rPr>
+          <w:rFonts w:eastAsiaTheme="minorEastAsia"/>
+          <w:i/>
+          <w:iCs/>
+          <w:lang w:val="en-US"/>
+        </w:rPr>
+        <w:t>distance</w:t>
+      </w:r>
+      <w:r>
+        <w:rPr>
+          <w:rFonts w:eastAsiaTheme="minorEastAsia"/>
+          <w:lang w:val="en-US"/>
+        </w:rPr>
+        <w:t xml:space="preserve"> as attribute weight. </w:t>
+      </w:r>
+    </w:p>
+    <w:p>
+      <w:pPr>
+        <w:ind w:firstLine="708"/>
+        <w:rPr>
+          <w:rFonts w:eastAsiaTheme="minorEastAsia"/>
+          <w:lang w:val="en-US"/>
+        </w:rPr>
+      </w:pPr>
+      <w:r>
+        <w:rPr>
+          <w:rFonts w:eastAsiaTheme="minorEastAsia"/>
+          <w:lang w:val="en-US"/>
+        </w:rPr>
+        <w:t>The betweenness centralities for every node were also computed in the new version of the grap</w:t>
+      </w:r>
+      <w:r>
+        <w:rPr>
+          <w:rFonts w:eastAsiaTheme="minorEastAsia"/>
+          <w:lang w:val="en-US"/>
+        </w:rPr>
+        <w:t xml:space="preserve">h. The graph for the betweenness centrality was forced to have other modifications because </w:t>
+      </w:r>
+      <w:r>
+        <w:rPr>
+          <w:rFonts w:eastAsiaTheme="minorEastAsia"/>
+          <w:i/>
+          <w:iCs/>
+          <w:lang w:val="en-US"/>
+        </w:rPr>
+        <w:t>NetworkX</w:t>
+      </w:r>
+      <w:r>
+        <w:rPr>
+          <w:rFonts w:eastAsiaTheme="minorEastAsia"/>
+          <w:lang w:val="en-US"/>
+        </w:rPr>
+        <w:t xml:space="preserve"> does not implement the betweenness centrality </w:t>
+      </w:r>
+      <w:r>
+        <w:rPr>
+          <w:rFonts w:eastAsiaTheme="minorEastAsia"/>
+          <w:lang w:val="en-US"/>
+        </w:rPr>
+        <w:lastRenderedPageBreak/>
+        <w:t xml:space="preserve">algorithm for the graph data type. It is only supported for directed graphs (no multiples edges allowed). Thus, we created a function to convert a </w:t>
+      </w:r>
+      <w:r>
+        <w:rPr>
+          <w:rFonts w:eastAsiaTheme="minorEastAsia"/>
+          <w:i/>
+          <w:iCs/>
+          <w:lang w:val="en-US"/>
+        </w:rPr>
+        <w:t>MultiDiGraph</w:t>
+      </w:r>
+      <w:r>
+        <w:rPr>
+          <w:rFonts w:eastAsiaTheme="minorEastAsia"/>
+          <w:lang w:val="en-US"/>
+        </w:rPr>
+        <w:t xml:space="preserve"> to a </w:t>
+      </w:r>
+      <w:r>
+        <w:rPr>
+          <w:rFonts w:eastAsiaTheme="minorEastAsia"/>
+          <w:i/>
+          <w:iCs/>
+          <w:lang w:val="en-US"/>
+        </w:rPr>
+        <w:t>DiGraph</w:t>
+      </w:r>
+      <w:r>
+        <w:rPr>
+          <w:rFonts w:eastAsiaTheme="minorEastAsia"/>
+          <w:lang w:val="en-US"/>
+        </w:rPr>
+        <w:t xml:space="preserve">. In this conversion we need to specify what to do with the edges attributes, as some previous edges can be converted to the same one. The implementation decision was to calculate the maximum among the </w:t>
+      </w:r>
+      <w:r>
+        <w:rPr>
+          <w:rFonts w:eastAsiaTheme="minorEastAsia"/>
+          <w:i/>
+          <w:iCs/>
+          <w:lang w:val="en-US"/>
+        </w:rPr>
+        <w:t>velocities</w:t>
+      </w:r>
+      <w:r>
+        <w:rPr>
+          <w:rFonts w:eastAsiaTheme="minorEastAsia"/>
+          <w:lang w:val="en-US"/>
+        </w:rPr>
+        <w:t xml:space="preserve"> of the previous edges and assign it to the new edge. </w:t>
+      </w:r>
+      <w:r>
+        <w:rPr>
+          <w:rFonts w:eastAsiaTheme="minorEastAsia"/>
+          <w:lang w:val="en-US"/>
+        </w:rPr>
+        <w:t>Again, the betweenness measures were computed for cases (1)</w:t>
+      </w:r>
+      <w:r>
+        <w:rPr>
+          <w:rFonts w:eastAsiaTheme="minorEastAsia"/>
+          <w:lang w:val="en-US"/>
+        </w:rPr>
+        <w:t xml:space="preserve"> not considering </w:t>
+      </w:r>
+      <w:r>
+        <w:rPr>
+          <w:rFonts w:eastAsiaTheme="minorEastAsia"/>
+          <w:i/>
+          <w:iCs/>
+          <w:lang w:val="en-US"/>
+        </w:rPr>
+        <w:t>distance</w:t>
+      </w:r>
+      <w:r>
+        <w:rPr>
+          <w:rFonts w:eastAsiaTheme="minorEastAsia"/>
+          <w:lang w:val="en-US"/>
+        </w:rPr>
+        <w:t xml:space="preserve"> and (2)</w:t>
+      </w:r>
+      <w:r>
+        <w:rPr>
+          <w:rFonts w:eastAsiaTheme="minorEastAsia"/>
+          <w:lang w:val="en-US"/>
+        </w:rPr>
+        <w:t xml:space="preserve"> considering </w:t>
+      </w:r>
+      <w:r>
+        <w:rPr>
+          <w:rFonts w:eastAsiaTheme="minorEastAsia"/>
+          <w:i/>
+          <w:iCs/>
+          <w:lang w:val="en-US"/>
+        </w:rPr>
+        <w:t>distance</w:t>
+      </w:r>
+      <w:r>
+        <w:rPr>
+          <w:rFonts w:eastAsiaTheme="minorEastAsia"/>
+          <w:lang w:val="en-US"/>
+        </w:rPr>
+        <w:t xml:space="preserve">. All the results </w:t>
+      </w:r>
+      <w:r>
+        <w:rPr>
+          <w:rFonts w:eastAsiaTheme="minorEastAsia"/>
+          <w:lang w:val="en-US"/>
+        </w:rPr>
+        <w:t xml:space="preserve">will be </w:t>
+      </w:r>
+      <w:r>
+        <w:rPr>
+          <w:rFonts w:eastAsiaTheme="minorEastAsia"/>
+          <w:lang w:val="en-US"/>
+        </w:rPr>
+        <w:t xml:space="preserve">commented in the </w:t>
+      </w:r>
+      <w:r>
+        <w:rPr>
+          <w:rFonts w:eastAsiaTheme="minorEastAsia"/>
+          <w:i/>
+          <w:iCs/>
+          <w:lang w:val="en-US"/>
+        </w:rPr>
+        <w:t>4 Results</w:t>
+      </w:r>
+      <w:r>
+        <w:rPr>
+          <w:rFonts w:eastAsiaTheme="minorEastAsia"/>
+          <w:lang w:val="en-US"/>
+        </w:rPr>
+        <w:t>.</w:t>
+      </w:r>
+    </w:p>
+    <w:p>
+      <w:pPr>
+        <w:pStyle w:val="Ttulo2"/>
+        <w:rPr>
+          <w:lang w:val="en-US"/>
+        </w:rPr>
+      </w:pPr>
+      <w:r>
+        <w:rPr>
+          <w:lang w:val="en-US"/>
+        </w:rPr>
+        <w:t>Section 4: Random graphs</w:t>
+      </w:r>
+    </w:p>
+    <w:p>
+      <w:pPr>
+        <w:rPr>
+          <w:rFonts w:eastAsiaTheme="minorEastAsia"/>
+          <w:lang w:val="en-US"/>
+        </w:rPr>
+      </w:pPr>
+      <w:r>
+        <w:rPr>
+          <w:lang w:val="en-US"/>
+        </w:rPr>
+        <w:tab/>
+        <w:t xml:space="preserve">Now, to evaluate the significance of the measures obtained in the previous section, we generated several random graphs and calculated the same measures on them. The random graphs were generated following two models. (1) The </w:t>
+      </w:r>
+      <w:r>
+        <w:rPr>
+          <w:b/>
+          <w:bCs/>
+          <w:lang w:val="en-US"/>
+        </w:rPr>
+        <w:t>Chung-Lu model</w:t>
+      </w:r>
+      <w:r>
+        <w:rPr>
+          <w:lang w:val="en-US"/>
+        </w:rPr>
+        <w:t xml:space="preserve">, this is, probability of edge </w:t>
+      </w:r>
+      <m:oMath>
+        <m:r>
+          <w:rPr>
+            <w:rFonts w:ascii="Cambria Math" w:hAnsi="Cambria Math"/>
+            <w:lang w:val="en-US"/>
+          </w:rPr>
+          <m:t>(u, v)</m:t>
+        </m:r>
+      </m:oMath>
+      <w:r>
+        <w:rPr>
+          <w:rFonts w:eastAsiaTheme="minorEastAsia"/>
+          <w:lang w:val="en-US"/>
+        </w:rPr>
+        <w:t xml:space="preserve"> to appear is:</w:t>
+      </w:r>
+    </w:p>
+    <w:p>
+      <w:pPr>
+        <w:rPr>
+          <w:rFonts w:eastAsiaTheme="minorEastAsia"/>
+          <w:lang w:val="en-US"/>
+        </w:rPr>
+      </w:pPr>
+      <m:oMathPara>
+        <m:oMath>
+          <m:sSub>
+            <m:sSubPr>
+              <m:ctrlPr>
+                <w:rPr>
+                  <w:rFonts w:ascii="Cambria Math" w:hAnsi="Cambria Math"/>
+                  <w:i/>
+                  <w:lang w:val="en-US"/>
+                </w:rPr>
+              </m:ctrlPr>
+            </m:sSubPr>
+            <m:e>
+              <m:r>
+                <w:rPr>
+                  <w:rFonts w:ascii="Cambria Math" w:hAnsi="Cambria Math"/>
+                  <w:lang w:val="en-US"/>
+                </w:rPr>
+                <m:t>p</m:t>
+              </m:r>
+            </m:e>
+            <m:sub>
+              <m:r>
+                <w:rPr>
+                  <w:rFonts w:ascii="Cambria Math" w:hAnsi="Cambria Math"/>
+                  <w:lang w:val="en-US"/>
+                </w:rPr>
+                <m:t>u,v</m:t>
+              </m:r>
+            </m:sub>
+          </m:sSub>
+          <m:r>
+            <w:rPr>
+              <w:rFonts w:ascii="Cambria Math" w:hAnsi="Cambria Math"/>
+              <w:lang w:val="en-US"/>
+            </w:rPr>
+            <m:t>=</m:t>
+          </m:r>
+          <m:f>
+            <m:fPr>
+              <m:ctrlPr>
+                <w:rPr>
+                  <w:rFonts w:ascii="Cambria Math" w:hAnsi="Cambria Math"/>
+                  <w:i/>
+                  <w:lang w:val="en-US"/>
+                </w:rPr>
+              </m:ctrlPr>
+            </m:fPr>
+            <m:num>
+              <m:func>
+                <m:funcPr>
+                  <m:ctrlPr>
+                    <w:rPr>
+                      <w:rFonts w:ascii="Cambria Math" w:hAnsi="Cambria Math"/>
+                      <w:lang w:val="en-US"/>
+                    </w:rPr>
+                  </m:ctrlPr>
+                </m:funcPr>
+                <m:fName>
+                  <m:r>
+                    <m:rPr>
+                      <m:sty m:val="p"/>
+                    </m:rPr>
+                    <w:rPr>
+                      <w:rFonts w:ascii="Cambria Math" w:hAnsi="Cambria Math"/>
+                      <w:lang w:val="en-US"/>
+                    </w:rPr>
+                    <m:t>deg</m:t>
+                  </m:r>
+                </m:fName>
+                <m:e>
+                  <m:d>
+                    <m:dPr>
+                      <m:ctrlPr>
+                        <w:rPr>
+                          <w:rFonts w:ascii="Cambria Math" w:hAnsi="Cambria Math"/>
+                          <w:i/>
+                          <w:lang w:val="en-US"/>
+                        </w:rPr>
+                      </m:ctrlPr>
+                    </m:dPr>
+                    <m:e>
+                      <m:r>
+                        <w:rPr>
+                          <w:rFonts w:ascii="Cambria Math" w:hAnsi="Cambria Math"/>
+                          <w:lang w:val="en-US"/>
+                        </w:rPr>
+                        <m:t>u</m:t>
+                      </m:r>
+                    </m:e>
+                  </m:d>
+                </m:e>
+              </m:func>
+              <m:r>
+                <w:rPr>
+                  <w:rFonts w:ascii="Cambria Math" w:hAnsi="Cambria Math"/>
+                  <w:lang w:val="en-US"/>
+                </w:rPr>
+                <m:t>⋅</m:t>
+              </m:r>
+              <m:func>
+                <m:funcPr>
+                  <m:ctrlPr>
+                    <w:rPr>
+                      <w:rFonts w:ascii="Cambria Math" w:hAnsi="Cambria Math"/>
+                      <w:i/>
+                      <w:lang w:val="en-US"/>
+                    </w:rPr>
+                  </m:ctrlPr>
+                </m:funcPr>
+                <m:fName>
+                  <m:r>
+                    <m:rPr>
+                      <m:sty m:val="p"/>
+                    </m:rPr>
+                    <w:rPr>
+                      <w:rFonts w:ascii="Cambria Math" w:hAnsi="Cambria Math"/>
+                      <w:lang w:val="en-US"/>
+                    </w:rPr>
+                    <m:t>deg</m:t>
+                  </m:r>
+                </m:fName>
+                <m:e>
+                  <m:d>
+                    <m:dPr>
+                      <m:ctrlPr>
+                        <w:rPr>
+                          <w:rFonts w:ascii="Cambria Math" w:hAnsi="Cambria Math"/>
+                          <w:i/>
+                          <w:lang w:val="en-US"/>
+                        </w:rPr>
+                      </m:ctrlPr>
+                    </m:dPr>
+                    <m:e>
+                      <m:r>
+                        <w:rPr>
+                          <w:rFonts w:ascii="Cambria Math" w:hAnsi="Cambria Math"/>
+                          <w:lang w:val="en-US"/>
+                        </w:rPr>
+                        <m:t>v</m:t>
+                      </m:r>
+                    </m:e>
+                  </m:d>
+                </m:e>
+              </m:func>
+            </m:num>
+            <m:den>
+              <m:r>
+                <w:rPr>
+                  <w:rFonts w:ascii="Cambria Math" w:hAnsi="Cambria Math"/>
+                  <w:lang w:val="en-US"/>
+                </w:rPr>
+                <m:t>2</m:t>
+              </m:r>
+            </m:den>
+          </m:f>
+        </m:oMath>
+      </m:oMathPara>
+    </w:p>
+    <w:p>
+      <w:pPr>
+        <w:rPr>
+          <w:rFonts w:eastAsiaTheme="minorEastAsia"/>
+          <w:lang w:val="en-US"/>
+        </w:rPr>
+      </w:pPr>
+      <w:r>
+        <w:rPr>
+          <w:rFonts w:eastAsiaTheme="minorEastAsia"/>
+          <w:lang w:val="en-US"/>
+        </w:rPr>
+        <w:t xml:space="preserve">(2) The </w:t>
+      </w:r>
+      <w:r>
+        <w:rPr>
+          <w:rFonts w:eastAsiaTheme="minorEastAsia"/>
+          <w:b/>
+          <w:bCs/>
+          <w:lang w:val="en-US"/>
+        </w:rPr>
+        <w:t>Given Degree Sequence model</w:t>
+      </w:r>
+      <w:r>
+        <w:rPr>
+          <w:rFonts w:eastAsiaTheme="minorEastAsia"/>
+          <w:lang w:val="en-US"/>
+        </w:rPr>
+        <w:t xml:space="preserve">, this is, each node will maintain the same degree in the random graphs. This two models were already implemented in </w:t>
+      </w:r>
+      <w:r>
+        <w:rPr>
+          <w:rFonts w:eastAsiaTheme="minorEastAsia"/>
+          <w:i/>
+          <w:iCs/>
+          <w:lang w:val="en-US"/>
+        </w:rPr>
+        <w:t>NetworkX</w:t>
+      </w:r>
+      <w:r>
+        <w:rPr>
+          <w:rFonts w:eastAsiaTheme="minorEastAsia"/>
+          <w:lang w:val="en-US"/>
+        </w:rPr>
+        <w:t>.</w:t>
+      </w:r>
+    </w:p>
+    <w:p>
+      <w:pPr>
+        <w:rPr>
+          <w:lang w:val="en-US"/>
+        </w:rPr>
+      </w:pPr>
+      <w:r>
+        <w:rPr>
+          <w:lang w:val="en-US"/>
+        </w:rPr>
+        <w:tab/>
+        <w:t>In both cases, the results are evaluated using z-scores and p-values.</w:t>
+      </w:r>
+    </w:p>
+    <w:p>
+      <w:pPr>
+        <w:pStyle w:val="Ttulo1"/>
+      </w:pPr>
+      <w:r>
+        <w:t>3. Problems found</w:t>
+      </w:r>
+    </w:p>
+    <w:p>
+      <w:pPr>
+        <w:pStyle w:val="Prrafodelista"/>
+        <w:numPr>
+          <w:ilvl w:val="0"/>
+          <w:numId w:val="1"/>
+        </w:numPr>
+        <w:rPr>
+          <w:lang w:val="en-US"/>
+        </w:rPr>
+      </w:pPr>
+      <w:r>
+        <w:rPr>
+          <w:lang w:val="en-US"/>
+        </w:rPr>
+        <w:t>Algorithms not implemented.</w:t>
+      </w:r>
+    </w:p>
+    <w:p>
+      <w:pPr>
+        <w:pStyle w:val="Ttulo1"/>
+      </w:pPr>
+      <w:r>
+        <w:t>4. Results</w:t>
+      </w:r>
+    </w:p>
+    <w:p>
+      <w:pPr>
+        <w:pStyle w:val="Ttulo1"/>
+      </w:pPr>
+      <w:r>
+        <w:t>5. Conclusion</w:t>
+      </w:r>
     </w:p>
     <w:sectPr>
+      <w:type w:val="continuous"/>
       <w:pgSz w:w="11906" w:h="16838"/>
       <w:pgMar w:top="1440" w:right="1440" w:bottom="1440" w:left="1440" w:header="708" w:footer="708" w:gutter="0"/>
-      <w:cols w:space="708"/>
+      <w:cols w:num="2" w:space="708"/>
       <w:docGrid w:linePitch="360"/>
     </w:sectPr>
   </w:body>
 </w:document>
+</file>
+
+<file path=word/endnotes.xml><?xml version="1.0" encoding="utf-8"?>
+<w:endnotes xmlns:wpc="http://schemas.microsoft.com/office/word/2010/wordprocessingCanvas" xmlns:cx="http://schemas.microsoft.com/office/drawing/2014/chartex" xmlns:cx1="http://schemas.microsoft.com/office/drawing/2015/9/8/chartex" xmlns:cx2="http://schemas.microsoft.com/office/drawing/2015/10/21/chartex" xmlns:cx3="http://schemas.microsoft.com/office/drawing/2016/5/9/chartex" xmlns:cx4="http://schemas.microsoft.com/office/drawing/2016/5/10/chartex" xmlns:cx5="http://schemas.microsoft.com/office/drawing/2016/5/11/chartex" xmlns:cx6="http://schemas.microsoft.com/office/drawing/2016/5/12/chartex" xmlns:cx7="http://schemas.microsoft.com/office/drawing/2016/5/13/chartex" xmlns:cx8="http://schemas.microsoft.com/office/drawing/2016/5/14/chartex" xmlns:mc="http://schemas.openxmlformats.org/markup-compatibility/2006" xmlns:aink="http://schemas.microsoft.com/office/drawing/2016/ink" xmlns:am3d="http://schemas.microsoft.com/office/drawing/2017/model3d" xmlns:o="urn:schemas-microsoft-com:office:office" xmlns:oel="http://schemas.microsoft.com/office/2019/extlst" xmlns:r="http://schemas.openxmlformats.org/officeDocument/2006/relationships" xmlns:m="http://schemas.openxmlformats.org/officeDocument/2006/math" xmlns:v="urn:schemas-microsoft-com:vml" xmlns:wp14="http://schemas.microsoft.com/office/word/2010/wordprocessingDrawing" xmlns:wp="http://schemas.openxmlformats.org/drawingml/2006/wordprocessingDrawing" xmlns:w10="urn:schemas-microsoft-com:office:word" xmlns:w="http://schemas.openxmlformats.org/wordprocessingml/2006/main" xmlns:w14="http://schemas.microsoft.com/office/word/2010/wordml" xmlns:w15="http://schemas.microsoft.com/office/word/2012/wordml" xmlns:w16cex="http://schemas.microsoft.com/office/word/2018/wordml/cex" xmlns:w16cid="http://schemas.microsoft.com/office/word/2016/wordml/cid" xmlns:w16="http://schemas.microsoft.com/office/word/2018/wordml" xmlns:w16sdtdh="http://schemas.microsoft.com/office/word/2020/wordml/sdtdatahash" xmlns:w16se="http://schemas.microsoft.com/office/word/2015/wordml/symex" xmlns:wpg="http://schemas.microsoft.com/office/word/2010/wordprocessingGroup" xmlns:wpi="http://schemas.microsoft.com/office/word/2010/wordprocessingInk" xmlns:wne="http://schemas.microsoft.com/office/word/2006/wordml" xmlns:wps="http://schemas.microsoft.com/office/word/2010/wordprocessingShape" mc:Ignorable="w14 w15 w16se w16cid w16 w16cex w16sdtdh wp14">
+  <w:endnote w:type="separator" w:id="-1">
+    <w:p>
+      <w:pPr>
+        <w:spacing w:after="0" w:line="240" w:lineRule="auto"/>
+      </w:pPr>
+      <w:r>
+        <w:separator/>
+      </w:r>
+    </w:p>
+  </w:endnote>
+  <w:endnote w:type="continuationSeparator" w:id="0">
+    <w:p>
+      <w:pPr>
+        <w:spacing w:after="0" w:line="240" w:lineRule="auto"/>
+      </w:pPr>
+      <w:r>
+        <w:continuationSeparator/>
+      </w:r>
+    </w:p>
+  </w:endnote>
+</w:endnotes>
+</file>
+
+<file path=word/footer1.xml><?xml version="1.0" encoding="utf-8"?>
+<w:ftr xmlns:wpc="http://schemas.microsoft.com/office/word/2010/wordprocessingCanvas" xmlns:cx="http://schemas.microsoft.com/office/drawing/2014/chartex" xmlns:cx1="http://schemas.microsoft.com/office/drawing/2015/9/8/chartex" xmlns:cx2="http://schemas.microsoft.com/office/drawing/2015/10/21/chartex" xmlns:cx3="http://schemas.microsoft.com/office/drawing/2016/5/9/chartex" xmlns:cx4="http://schemas.microsoft.com/office/drawing/2016/5/10/chartex" xmlns:cx5="http://schemas.microsoft.com/office/drawing/2016/5/11/chartex" xmlns:cx6="http://schemas.microsoft.com/office/drawing/2016/5/12/chartex" xmlns:cx7="http://schemas.microsoft.com/office/drawing/2016/5/13/chartex" xmlns:cx8="http://schemas.microsoft.com/office/drawing/2016/5/14/chartex" xmlns:mc="http://schemas.openxmlformats.org/markup-compatibility/2006" xmlns:aink="http://schemas.microsoft.com/office/drawing/2016/ink" xmlns:am3d="http://schemas.microsoft.com/office/drawing/2017/model3d" xmlns:o="urn:schemas-microsoft-com:office:office" xmlns:oel="http://schemas.microsoft.com/office/2019/extlst" xmlns:r="http://schemas.openxmlformats.org/officeDocument/2006/relationships" xmlns:m="http://schemas.openxmlformats.org/officeDocument/2006/math" xmlns:v="urn:schemas-microsoft-com:vml" xmlns:wp14="http://schemas.microsoft.com/office/word/2010/wordprocessingDrawing" xmlns:wp="http://schemas.openxmlformats.org/drawingml/2006/wordprocessingDrawing" xmlns:w10="urn:schemas-microsoft-com:office:word" xmlns:w="http://schemas.openxmlformats.org/wordprocessingml/2006/main" xmlns:w14="http://schemas.microsoft.com/office/word/2010/wordml" xmlns:w15="http://schemas.microsoft.com/office/word/2012/wordml" xmlns:w16cex="http://schemas.microsoft.com/office/word/2018/wordml/cex" xmlns:w16cid="http://schemas.microsoft.com/office/word/2016/wordml/cid" xmlns:w16="http://schemas.microsoft.com/office/word/2018/wordml" xmlns:w16sdtdh="http://schemas.microsoft.com/office/word/2020/wordml/sdtdatahash" xmlns:w16se="http://schemas.microsoft.com/office/word/2015/wordml/symex" xmlns:wpg="http://schemas.microsoft.com/office/word/2010/wordprocessingGroup" xmlns:wpi="http://schemas.microsoft.com/office/word/2010/wordprocessingInk" xmlns:wne="http://schemas.microsoft.com/office/word/2006/wordml" xmlns:wps="http://schemas.microsoft.com/office/word/2010/wordprocessingShape" mc:Ignorable="w14 w15 w16se w16cid w16 w16cex w16sdtdh wp14">
+  <w:p>
+    <w:pPr>
+      <w:pStyle w:val="Piedepgina"/>
+      <w:rPr>
+        <w:color w:val="767171" w:themeColor="background2" w:themeShade="80"/>
+        <w:lang w:val="en-GB"/>
+      </w:rPr>
+    </w:pPr>
+    <w:r>
+      <w:rPr>
+        <w:i/>
+        <w:iCs/>
+        <w:color w:val="767171" w:themeColor="background2" w:themeShade="80"/>
+        <w:lang w:val="en-GB"/>
+      </w:rPr>
+      <w:t xml:space="preserve">Final Report: </w:t>
+    </w:r>
+    <w:r>
+      <w:rPr>
+        <w:i/>
+        <w:iCs/>
+        <w:color w:val="767171" w:themeColor="background2" w:themeShade="80"/>
+        <w:lang w:val="en-GB"/>
+      </w:rPr>
+      <w:t>Analysis of bus public transport in Malaga using graph</w:t>
+    </w:r>
+    <w:r>
+      <w:rPr>
+        <w:color w:val="767171" w:themeColor="background2" w:themeShade="80"/>
+      </w:rPr>
+      <w:ptab w:relativeTo="margin" w:alignment="right" w:leader="none"/>
+    </w:r>
+    <w:r>
+      <w:rPr>
+        <w:color w:val="767171" w:themeColor="background2" w:themeShade="80"/>
+      </w:rPr>
+      <w:fldChar w:fldCharType="begin"/>
+    </w:r>
+    <w:r>
+      <w:rPr>
+        <w:color w:val="767171" w:themeColor="background2" w:themeShade="80"/>
+        <w:lang w:val="en-GB"/>
+      </w:rPr>
+      <w:instrText>PAGE   \* MERGEFORMAT</w:instrText>
+    </w:r>
+    <w:r>
+      <w:rPr>
+        <w:color w:val="767171" w:themeColor="background2" w:themeShade="80"/>
+      </w:rPr>
+      <w:fldChar w:fldCharType="separate"/>
+    </w:r>
+    <w:r>
+      <w:rPr>
+        <w:color w:val="767171" w:themeColor="background2" w:themeShade="80"/>
+        <w:lang w:val="en-GB"/>
+      </w:rPr>
+      <w:t>1</w:t>
+    </w:r>
+    <w:r>
+      <w:rPr>
+        <w:color w:val="767171" w:themeColor="background2" w:themeShade="80"/>
+      </w:rPr>
+      <w:fldChar w:fldCharType="end"/>
+    </w:r>
+  </w:p>
+</w:ftr>
+</file>
+
+<file path=word/footnotes.xml><?xml version="1.0" encoding="utf-8"?>
+<w:footnotes xmlns:wpc="http://schemas.microsoft.com/office/word/2010/wordprocessingCanvas" xmlns:cx="http://schemas.microsoft.com/office/drawing/2014/chartex" xmlns:cx1="http://schemas.microsoft.com/office/drawing/2015/9/8/chartex" xmlns:cx2="http://schemas.microsoft.com/office/drawing/2015/10/21/chartex" xmlns:cx3="http://schemas.microsoft.com/office/drawing/2016/5/9/chartex" xmlns:cx4="http://schemas.microsoft.com/office/drawing/2016/5/10/chartex" xmlns:cx5="http://schemas.microsoft.com/office/drawing/2016/5/11/chartex" xmlns:cx6="http://schemas.microsoft.com/office/drawing/2016/5/12/chartex" xmlns:cx7="http://schemas.microsoft.com/office/drawing/2016/5/13/chartex" xmlns:cx8="http://schemas.microsoft.com/office/drawing/2016/5/14/chartex" xmlns:mc="http://schemas.openxmlformats.org/markup-compatibility/2006" xmlns:aink="http://schemas.microsoft.com/office/drawing/2016/ink" xmlns:am3d="http://schemas.microsoft.com/office/drawing/2017/model3d" xmlns:o="urn:schemas-microsoft-com:office:office" xmlns:oel="http://schemas.microsoft.com/office/2019/extlst" xmlns:r="http://schemas.openxmlformats.org/officeDocument/2006/relationships" xmlns:m="http://schemas.openxmlformats.org/officeDocument/2006/math" xmlns:v="urn:schemas-microsoft-com:vml" xmlns:wp14="http://schemas.microsoft.com/office/word/2010/wordprocessingDrawing" xmlns:wp="http://schemas.openxmlformats.org/drawingml/2006/wordprocessingDrawing" xmlns:w10="urn:schemas-microsoft-com:office:word" xmlns:w="http://schemas.openxmlformats.org/wordprocessingml/2006/main" xmlns:w14="http://schemas.microsoft.com/office/word/2010/wordml" xmlns:w15="http://schemas.microsoft.com/office/word/2012/wordml" xmlns:w16cex="http://schemas.microsoft.com/office/word/2018/wordml/cex" xmlns:w16cid="http://schemas.microsoft.com/office/word/2016/wordml/cid" xmlns:w16="http://schemas.microsoft.com/office/word/2018/wordml" xmlns:w16sdtdh="http://schemas.microsoft.com/office/word/2020/wordml/sdtdatahash" xmlns:w16se="http://schemas.microsoft.com/office/word/2015/wordml/symex" xmlns:wpg="http://schemas.microsoft.com/office/word/2010/wordprocessingGroup" xmlns:wpi="http://schemas.microsoft.com/office/word/2010/wordprocessingInk" xmlns:wne="http://schemas.microsoft.com/office/word/2006/wordml" xmlns:wps="http://schemas.microsoft.com/office/word/2010/wordprocessingShape" mc:Ignorable="w14 w15 w16se w16cid w16 w16cex w16sdtdh wp14">
+  <w:footnote w:type="separator" w:id="-1">
+    <w:p>
+      <w:pPr>
+        <w:spacing w:after="0" w:line="240" w:lineRule="auto"/>
+      </w:pPr>
+      <w:r>
+        <w:separator/>
+      </w:r>
+    </w:p>
+  </w:footnote>
+  <w:footnote w:type="continuationSeparator" w:id="0">
+    <w:p>
+      <w:pPr>
+        <w:spacing w:after="0" w:line="240" w:lineRule="auto"/>
+      </w:pPr>
+      <w:r>
+        <w:continuationSeparator/>
+      </w:r>
+    </w:p>
+  </w:footnote>
+</w:footnotes>
+</file>
+
+<file path=word/numbering.xml><?xml version="1.0" encoding="utf-8"?>
+<w:numbering xmlns:wpc="http://schemas.microsoft.com/office/word/2010/wordprocessingCanvas" xmlns:cx="http://schemas.microsoft.com/office/drawing/2014/chartex" xmlns:cx1="http://schemas.microsoft.com/office/drawing/2015/9/8/chartex" xmlns:cx2="http://schemas.microsoft.com/office/drawing/2015/10/21/chartex" xmlns:cx3="http://schemas.microsoft.com/office/drawing/2016/5/9/chartex" xmlns:cx4="http://schemas.microsoft.com/office/drawing/2016/5/10/chartex" xmlns:cx5="http://schemas.microsoft.com/office/drawing/2016/5/11/chartex" xmlns:cx6="http://schemas.microsoft.com/office/drawing/2016/5/12/chartex" xmlns:cx7="http://schemas.microsoft.com/office/drawing/2016/5/13/chartex" xmlns:cx8="http://schemas.microsoft.com/office/drawing/2016/5/14/chartex" xmlns:mc="http://schemas.openxmlformats.org/markup-compatibility/2006" xmlns:aink="http://schemas.microsoft.com/office/drawing/2016/ink" xmlns:am3d="http://schemas.microsoft.com/office/drawing/2017/model3d" xmlns:o="urn:schemas-microsoft-com:office:office" xmlns:oel="http://schemas.microsoft.com/office/2019/extlst" xmlns:r="http://schemas.openxmlformats.org/officeDocument/2006/relationships" xmlns:m="http://schemas.openxmlformats.org/officeDocument/2006/math" xmlns:v="urn:schemas-microsoft-com:vml" xmlns:wp14="http://schemas.microsoft.com/office/word/2010/wordprocessingDrawing" xmlns:wp="http://schemas.openxmlformats.org/drawingml/2006/wordprocessingDrawing" xmlns:w10="urn:schemas-microsoft-com:office:word" xmlns:w="http://schemas.openxmlformats.org/wordprocessingml/2006/main" xmlns:w14="http://schemas.microsoft.com/office/word/2010/wordml" xmlns:w15="http://schemas.microsoft.com/office/word/2012/wordml" xmlns:w16cex="http://schemas.microsoft.com/office/word/2018/wordml/cex" xmlns:w16cid="http://schemas.microsoft.com/office/word/2016/wordml/cid" xmlns:w16="http://schemas.microsoft.com/office/word/2018/wordml" xmlns:w16sdtdh="http://schemas.microsoft.com/office/word/2020/wordml/sdtdatahash" xmlns:w16se="http://schemas.microsoft.com/office/word/2015/wordml/symex" xmlns:wpg="http://schemas.microsoft.com/office/word/2010/wordprocessingGroup" xmlns:wpi="http://schemas.microsoft.com/office/word/2010/wordprocessingInk" xmlns:wne="http://schemas.microsoft.com/office/word/2006/wordml" xmlns:wps="http://schemas.microsoft.com/office/word/2010/wordprocessingShape" mc:Ignorable="w14 w15 w16se w16cid w16 w16cex w16sdtdh wp14">
+  <w:abstractNum w:abstractNumId="0" w15:restartNumberingAfterBreak="0">
+    <w:nsid w:val="13915908"/>
+    <w:multiLevelType w:val="hybridMultilevel"/>
+    <w:tmpl w:val="C534ED12"/>
+    <w:lvl w:ilvl="0" w:tplc="0C0A0001">
+      <w:start w:val="1"/>
+      <w:numFmt w:val="bullet"/>
+      <w:lvlText w:val=""/>
+      <w:lvlJc w:val="left"/>
+      <w:pPr>
+        <w:ind w:left="720" w:hanging="360"/>
+      </w:pPr>
+      <w:rPr>
+        <w:rFonts w:ascii="Symbol" w:hAnsi="Symbol" w:hint="default"/>
+      </w:rPr>
+    </w:lvl>
+    <w:lvl w:ilvl="1" w:tplc="0C0A0003" w:tentative="1">
+      <w:start w:val="1"/>
+      <w:numFmt w:val="bullet"/>
+      <w:lvlText w:val="o"/>
+      <w:lvlJc w:val="left"/>
+      <w:pPr>
+        <w:ind w:left="1440" w:hanging="360"/>
+      </w:pPr>
+      <w:rPr>
+        <w:rFonts w:ascii="Courier New" w:hAnsi="Courier New" w:cs="Courier New" w:hint="default"/>
+      </w:rPr>
+    </w:lvl>
+    <w:lvl w:ilvl="2" w:tplc="0C0A0005" w:tentative="1">
+      <w:start w:val="1"/>
+      <w:numFmt w:val="bullet"/>
+      <w:lvlText w:val=""/>
+      <w:lvlJc w:val="left"/>
+      <w:pPr>
+        <w:ind w:left="2160" w:hanging="360"/>
+      </w:pPr>
+      <w:rPr>
+        <w:rFonts w:ascii="Wingdings" w:hAnsi="Wingdings" w:hint="default"/>
+      </w:rPr>
+    </w:lvl>
+    <w:lvl w:ilvl="3" w:tplc="0C0A0001" w:tentative="1">
+      <w:start w:val="1"/>
+      <w:numFmt w:val="bullet"/>
+      <w:lvlText w:val=""/>
+      <w:lvlJc w:val="left"/>
+      <w:pPr>
+        <w:ind w:left="2880" w:hanging="360"/>
+      </w:pPr>
+      <w:rPr>
+        <w:rFonts w:ascii="Symbol" w:hAnsi="Symbol" w:hint="default"/>
+      </w:rPr>
+    </w:lvl>
+    <w:lvl w:ilvl="4" w:tplc="0C0A0003" w:tentative="1">
+      <w:start w:val="1"/>
+      <w:numFmt w:val="bullet"/>
+      <w:lvlText w:val="o"/>
+      <w:lvlJc w:val="left"/>
+      <w:pPr>
+        <w:ind w:left="3600" w:hanging="360"/>
+      </w:pPr>
+      <w:rPr>
+        <w:rFonts w:ascii="Courier New" w:hAnsi="Courier New" w:cs="Courier New" w:hint="default"/>
+      </w:rPr>
+    </w:lvl>
+    <w:lvl w:ilvl="5" w:tplc="0C0A0005" w:tentative="1">
+      <w:start w:val="1"/>
+      <w:numFmt w:val="bullet"/>
+      <w:lvlText w:val=""/>
+      <w:lvlJc w:val="left"/>
+      <w:pPr>
+        <w:ind w:left="4320" w:hanging="360"/>
+      </w:pPr>
+      <w:rPr>
+        <w:rFonts w:ascii="Wingdings" w:hAnsi="Wingdings" w:hint="default"/>
+      </w:rPr>
+    </w:lvl>
+    <w:lvl w:ilvl="6" w:tplc="0C0A0001" w:tentative="1">
+      <w:start w:val="1"/>
+      <w:numFmt w:val="bullet"/>
+      <w:lvlText w:val=""/>
+      <w:lvlJc w:val="left"/>
+      <w:pPr>
+        <w:ind w:left="5040" w:hanging="360"/>
+      </w:pPr>
+      <w:rPr>
+        <w:rFonts w:ascii="Symbol" w:hAnsi="Symbol" w:hint="default"/>
+      </w:rPr>
+    </w:lvl>
+    <w:lvl w:ilvl="7" w:tplc="0C0A0003" w:tentative="1">
+      <w:start w:val="1"/>
+      <w:numFmt w:val="bullet"/>
+      <w:lvlText w:val="o"/>
+      <w:lvlJc w:val="left"/>
+      <w:pPr>
+        <w:ind w:left="5760" w:hanging="360"/>
+      </w:pPr>
+      <w:rPr>
+        <w:rFonts w:ascii="Courier New" w:hAnsi="Courier New" w:cs="Courier New" w:hint="default"/>
+      </w:rPr>
+    </w:lvl>
+    <w:lvl w:ilvl="8" w:tplc="0C0A0005" w:tentative="1">
+      <w:start w:val="1"/>
+      <w:numFmt w:val="bullet"/>
+      <w:lvlText w:val=""/>
+      <w:lvlJc w:val="left"/>
+      <w:pPr>
+        <w:ind w:left="6480" w:hanging="360"/>
+      </w:pPr>
+      <w:rPr>
+        <w:rFonts w:ascii="Wingdings" w:hAnsi="Wingdings" w:hint="default"/>
+      </w:rPr>
+    </w:lvl>
+  </w:abstractNum>
+  <w:num w:numId="1" w16cid:durableId="1360399817">
+    <w:abstractNumId w:val="0"/>
+  </w:num>
+</w:numbering>
 </file>
 
 <file path=word/styles.xml><?xml version="1.0" encoding="utf-8"?>
@@ -506,6 +3490,53 @@
       <w:jc w:val="both"/>
     </w:pPr>
   </w:style>
+  <w:style w:type="paragraph" w:styleId="Ttulo1">
+    <w:name w:val="heading 1"/>
+    <w:basedOn w:val="Normal"/>
+    <w:next w:val="Normal"/>
+    <w:link w:val="Ttulo1Car"/>
+    <w:uiPriority w:val="9"/>
+    <w:qFormat/>
+    <w:rsid w:val="009E63CF"/>
+    <w:pPr>
+      <w:keepNext/>
+      <w:keepLines/>
+      <w:spacing w:before="240" w:after="0"/>
+      <w:outlineLvl w:val="0"/>
+    </w:pPr>
+    <w:rPr>
+      <w:rFonts w:asciiTheme="majorHAnsi" w:eastAsiaTheme="majorEastAsia" w:hAnsiTheme="majorHAnsi" w:cstheme="majorBidi"/>
+      <w:b/>
+      <w:color w:val="000000" w:themeColor="text1"/>
+      <w:sz w:val="32"/>
+      <w:szCs w:val="32"/>
+      <w:u w:val="single"/>
+      <w:lang w:val="en-US"/>
+    </w:rPr>
+  </w:style>
+  <w:style w:type="paragraph" w:styleId="Ttulo2">
+    <w:name w:val="heading 2"/>
+    <w:basedOn w:val="Normal"/>
+    <w:next w:val="Normal"/>
+    <w:link w:val="Ttulo2Car"/>
+    <w:uiPriority w:val="9"/>
+    <w:unhideWhenUsed/>
+    <w:qFormat/>
+    <w:rsid w:val="009E63CF"/>
+    <w:pPr>
+      <w:keepNext/>
+      <w:keepLines/>
+      <w:spacing w:before="40" w:after="0"/>
+      <w:outlineLvl w:val="1"/>
+    </w:pPr>
+    <w:rPr>
+      <w:rFonts w:asciiTheme="majorHAnsi" w:eastAsiaTheme="majorEastAsia" w:hAnsiTheme="majorHAnsi" w:cstheme="majorBidi"/>
+      <w:color w:val="2F5496" w:themeColor="accent1" w:themeShade="BF"/>
+      <w:sz w:val="26"/>
+      <w:szCs w:val="26"/>
+      <w:u w:val="single"/>
+    </w:rPr>
+  </w:style>
   <w:style w:type="character" w:default="1" w:styleId="Fuentedeprrafopredeter">
     <w:name w:val="Default Paragraph Font"/>
     <w:uiPriority w:val="1"/>
@@ -566,6 +3597,143 @@
       <w:sz w:val="56"/>
       <w:szCs w:val="56"/>
     </w:rPr>
+  </w:style>
+  <w:style w:type="character" w:customStyle="1" w:styleId="Ttulo1Car">
+    <w:name w:val="Título 1 Car"/>
+    <w:basedOn w:val="Fuentedeprrafopredeter"/>
+    <w:link w:val="Ttulo1"/>
+    <w:uiPriority w:val="9"/>
+    <w:rsid w:val="009E63CF"/>
+    <w:rPr>
+      <w:rFonts w:asciiTheme="majorHAnsi" w:eastAsiaTheme="majorEastAsia" w:hAnsiTheme="majorHAnsi" w:cstheme="majorBidi"/>
+      <w:b/>
+      <w:color w:val="000000" w:themeColor="text1"/>
+      <w:sz w:val="32"/>
+      <w:szCs w:val="32"/>
+      <w:u w:val="single"/>
+      <w:lang w:val="en-US"/>
+    </w:rPr>
+  </w:style>
+  <w:style w:type="paragraph" w:styleId="Descripcin">
+    <w:name w:val="caption"/>
+    <w:basedOn w:val="Normal"/>
+    <w:next w:val="Normal"/>
+    <w:uiPriority w:val="35"/>
+    <w:unhideWhenUsed/>
+    <w:qFormat/>
+    <w:rsid w:val="00525B46"/>
+    <w:pPr>
+      <w:spacing w:after="200" w:line="240" w:lineRule="auto"/>
+    </w:pPr>
+    <w:rPr>
+      <w:i/>
+      <w:iCs/>
+      <w:color w:val="44546A" w:themeColor="text2"/>
+      <w:sz w:val="18"/>
+      <w:szCs w:val="18"/>
+    </w:rPr>
+  </w:style>
+  <w:style w:type="character" w:styleId="Hipervnculo">
+    <w:name w:val="Hyperlink"/>
+    <w:basedOn w:val="Fuentedeprrafopredeter"/>
+    <w:uiPriority w:val="99"/>
+    <w:unhideWhenUsed/>
+    <w:rsid w:val="00525B46"/>
+    <w:rPr>
+      <w:color w:val="0563C1" w:themeColor="hyperlink"/>
+      <w:u w:val="single"/>
+    </w:rPr>
+  </w:style>
+  <w:style w:type="character" w:styleId="Mencinsinresolver">
+    <w:name w:val="Unresolved Mention"/>
+    <w:basedOn w:val="Fuentedeprrafopredeter"/>
+    <w:uiPriority w:val="99"/>
+    <w:semiHidden/>
+    <w:unhideWhenUsed/>
+    <w:rsid w:val="00525B46"/>
+    <w:rPr>
+      <w:color w:val="605E5C"/>
+      <w:shd w:val="clear" w:color="auto" w:fill="E1DFDD"/>
+    </w:rPr>
+  </w:style>
+  <w:style w:type="character" w:customStyle="1" w:styleId="Ttulo2Car">
+    <w:name w:val="Título 2 Car"/>
+    <w:basedOn w:val="Fuentedeprrafopredeter"/>
+    <w:link w:val="Ttulo2"/>
+    <w:uiPriority w:val="9"/>
+    <w:rsid w:val="009E63CF"/>
+    <w:rPr>
+      <w:rFonts w:asciiTheme="majorHAnsi" w:eastAsiaTheme="majorEastAsia" w:hAnsiTheme="majorHAnsi" w:cstheme="majorBidi"/>
+      <w:color w:val="2F5496" w:themeColor="accent1" w:themeShade="BF"/>
+      <w:sz w:val="26"/>
+      <w:szCs w:val="26"/>
+      <w:u w:val="single"/>
+    </w:rPr>
+  </w:style>
+  <w:style w:type="character" w:styleId="Textodelmarcadordeposicin">
+    <w:name w:val="Placeholder Text"/>
+    <w:basedOn w:val="Fuentedeprrafopredeter"/>
+    <w:uiPriority w:val="99"/>
+    <w:semiHidden/>
+    <w:rsid w:val="009E63CF"/>
+    <w:rPr>
+      <w:color w:val="808080"/>
+    </w:rPr>
+  </w:style>
+  <w:style w:type="paragraph" w:styleId="Prrafodelista">
+    <w:name w:val="List Paragraph"/>
+    <w:basedOn w:val="Normal"/>
+    <w:uiPriority w:val="34"/>
+    <w:qFormat/>
+    <w:rsid w:val="009045EE"/>
+    <w:pPr>
+      <w:ind w:left="720"/>
+      <w:contextualSpacing/>
+    </w:pPr>
+  </w:style>
+  <w:style w:type="paragraph" w:styleId="Encabezado">
+    <w:name w:val="header"/>
+    <w:basedOn w:val="Normal"/>
+    <w:link w:val="EncabezadoCar"/>
+    <w:uiPriority w:val="99"/>
+    <w:unhideWhenUsed/>
+    <w:rsid w:val="00686950"/>
+    <w:pPr>
+      <w:tabs>
+        <w:tab w:val="center" w:pos="4513"/>
+        <w:tab w:val="right" w:pos="9026"/>
+      </w:tabs>
+      <w:spacing w:after="0" w:line="240" w:lineRule="auto"/>
+    </w:pPr>
+  </w:style>
+  <w:style w:type="character" w:customStyle="1" w:styleId="EncabezadoCar">
+    <w:name w:val="Encabezado Car"/>
+    <w:basedOn w:val="Fuentedeprrafopredeter"/>
+    <w:link w:val="Encabezado"/>
+    <w:uiPriority w:val="99"/>
+    <w:rsid w:val="00686950"/>
+  </w:style>
+  <w:style w:type="paragraph" w:styleId="Piedepgina">
+    <w:name w:val="footer"/>
+    <w:basedOn w:val="Normal"/>
+    <w:link w:val="PiedepginaCar"/>
+    <w:uiPriority w:val="99"/>
+    <w:unhideWhenUsed/>
+    <w:rsid w:val="00686950"/>
+    <w:pPr>
+      <w:tabs>
+        <w:tab w:val="center" w:pos="4513"/>
+        <w:tab w:val="right" w:pos="9026"/>
+      </w:tabs>
+      <w:spacing w:after="0" w:line="240" w:lineRule="auto"/>
+    </w:pPr>
+  </w:style>
+  <w:style w:type="character" w:customStyle="1" w:styleId="PiedepginaCar">
+    <w:name w:val="Pie de página Car"/>
+    <w:basedOn w:val="Fuentedeprrafopredeter"/>
+    <w:link w:val="Piedepgina"/>
+    <w:uiPriority w:val="99"/>
+    <w:rsid w:val="00686950"/>
   </w:style>
 </w:styles>
 </file>
@@ -863,4 +4031,16 @@
     </a:ext>
   </a:extLst>
 </a:theme>
+</file>
+
+<file path=customXml/item1.xml><?xml version="1.0" encoding="utf-8"?>
+<b:Sources xmlns:b="http://schemas.openxmlformats.org/officeDocument/2006/bibliography" xmlns="http://schemas.openxmlformats.org/officeDocument/2006/bibliography" SelectedStyle="\APASixthEditionOfficeOnline.xsl" StyleName="APA" Version="6"/>
+</file>
+
+<file path=customXml/itemProps1.xml><?xml version="1.0" encoding="utf-8"?>
+<ds:datastoreItem xmlns:ds="http://schemas.openxmlformats.org/officeDocument/2006/customXml" ds:itemID="{C5F1E504-AFFB-4189-B11C-BA7AAE082D50}">
+  <ds:schemaRefs>
+    <ds:schemaRef ds:uri="http://schemas.openxmlformats.org/officeDocument/2006/bibliography"/>
+  </ds:schemaRefs>
+</ds:datastoreItem>
 </file>
</xml_diff>